<commit_message>
41yxl  qi mo zuo ye
</commit_message>
<xml_diff>
--- a/angular/test/zuoye/前端开发技术试卷A.docx
+++ b/angular/test/zuoye/前端开发技术试卷A.docx
@@ -12,8 +12,6 @@
           <w:szCs w:val="80"/>
         </w:rPr>
       </w:pPr>
-      <w:bookmarkStart w:id="0" w:name="_GoBack"/>
-      <w:bookmarkEnd w:id="0"/>
       <w:r>
         <w:drawing>
           <wp:inline distT="0" distB="0" distL="0" distR="0">
@@ -720,19 +718,472 @@
     </w:p>
     <w:p>
       <w:pPr>
+        <w:numPr>
+          <w:ilvl w:val="0"/>
+          <w:numId w:val="0"/>
+        </w:numPr>
+        <w:ind w:leftChars="-300"/>
+        <w:rPr>
+          <w:rFonts w:hint="eastAsia"/>
+          <w:sz w:val="28"/>
+          <w:szCs w:val="28"/>
+        </w:rPr>
+      </w:pPr>
+      <w:r>
+        <w:rPr>
+          <w:rFonts w:hint="eastAsia"/>
+          <w:sz w:val="28"/>
+          <w:szCs w:val="28"/>
+        </w:rPr>
+        <w:t xml:space="preserve">3）  </w:t>
+      </w:r>
+      <w:r>
+        <w:rPr>
+          <w:rFonts w:hint="eastAsia"/>
+          <w:sz w:val="28"/>
+          <w:szCs w:val="28"/>
+          <w:lang w:eastAsia="zh-CN"/>
+        </w:rPr>
+        <w:t>在源代码中，找出实习添加邀请名单的功能代码</w:t>
+      </w:r>
+      <w:r>
+        <w:rPr>
+          <w:rFonts w:hint="eastAsia"/>
+          <w:sz w:val="28"/>
+          <w:szCs w:val="28"/>
+        </w:rPr>
+        <w:t>。（10分）</w:t>
+      </w:r>
+      <w:r>
+        <w:rPr>
+          <w:rFonts w:hint="eastAsia"/>
+          <w:sz w:val="28"/>
+          <w:szCs w:val="28"/>
+          <w:lang w:val="en-US" w:eastAsia="zh-CN"/>
+        </w:rPr>
+        <w:t xml:space="preserve"> </w:t>
+      </w:r>
+      <w:r>
+        <w:rPr>
+          <w:rFonts w:hint="eastAsia"/>
+          <w:sz w:val="28"/>
+          <w:szCs w:val="28"/>
+        </w:rPr>
+        <w:t>ng-click="invite()"</w:t>
+      </w:r>
+    </w:p>
+    <w:p>
+      <w:pPr>
+        <w:numPr>
+          <w:ilvl w:val="0"/>
+          <w:numId w:val="0"/>
+        </w:numPr>
+        <w:ind w:leftChars="-300"/>
+        <w:rPr>
+          <w:rFonts w:hint="eastAsia"/>
+          <w:sz w:val="28"/>
+          <w:szCs w:val="28"/>
+        </w:rPr>
+      </w:pPr>
+      <w:r>
+        <w:rPr>
+          <w:rFonts w:hint="eastAsia"/>
+          <w:sz w:val="28"/>
+          <w:szCs w:val="28"/>
+        </w:rPr>
+        <w:t>$scope.invite = function (){</w:t>
+      </w:r>
+    </w:p>
+    <w:p>
+      <w:pPr>
+        <w:numPr>
+          <w:ilvl w:val="0"/>
+          <w:numId w:val="0"/>
+        </w:numPr>
+        <w:ind w:leftChars="-300"/>
+        <w:rPr>
+          <w:rFonts w:hint="eastAsia"/>
+          <w:sz w:val="28"/>
+          <w:szCs w:val="28"/>
+        </w:rPr>
+      </w:pPr>
+      <w:r>
+        <w:rPr>
+          <w:rFonts w:hint="eastAsia"/>
+          <w:sz w:val="28"/>
+          <w:szCs w:val="28"/>
+        </w:rPr>
+        <w:t>modelService.add(guestInfo.name, guestInfo.phone);</w:t>
+      </w:r>
+    </w:p>
+    <w:p>
+      <w:pPr>
+        <w:numPr>
+          <w:ilvl w:val="0"/>
+          <w:numId w:val="0"/>
+        </w:numPr>
+        <w:ind w:leftChars="-300"/>
+        <w:rPr>
+          <w:rFonts w:hint="eastAsia"/>
+          <w:sz w:val="28"/>
+          <w:szCs w:val="28"/>
+        </w:rPr>
+      </w:pPr>
+      <w:r>
+        <w:rPr>
+          <w:rFonts w:hint="eastAsia"/>
+          <w:sz w:val="28"/>
+          <w:szCs w:val="28"/>
+        </w:rPr>
+        <w:t>}</w:t>
+      </w:r>
+    </w:p>
+    <w:p>
+      <w:pPr>
+        <w:numPr>
+          <w:ilvl w:val="0"/>
+          <w:numId w:val="0"/>
+        </w:numPr>
+        <w:ind w:leftChars="-300"/>
+        <w:rPr>
+          <w:rFonts w:hint="eastAsia"/>
+          <w:sz w:val="28"/>
+          <w:szCs w:val="28"/>
+        </w:rPr>
+      </w:pPr>
+      <w:r>
+        <w:rPr>
+          <w:rFonts w:hint="eastAsia"/>
+          <w:sz w:val="28"/>
+          <w:szCs w:val="28"/>
+        </w:rPr>
+        <w:t>model.factory('modelService', function () {</w:t>
+      </w:r>
+    </w:p>
+    <w:p>
+      <w:pPr>
+        <w:numPr>
+          <w:ilvl w:val="0"/>
+          <w:numId w:val="0"/>
+        </w:numPr>
+        <w:ind w:leftChars="-300"/>
+        <w:rPr>
+          <w:rFonts w:hint="eastAsia"/>
+          <w:sz w:val="28"/>
+          <w:szCs w:val="28"/>
+        </w:rPr>
+      </w:pPr>
+      <w:r>
+        <w:rPr>
+          <w:rFonts w:hint="eastAsia"/>
+          <w:sz w:val="28"/>
+          <w:szCs w:val="28"/>
+        </w:rPr>
+        <w:t xml:space="preserve">    var guestList = {</w:t>
+      </w:r>
+    </w:p>
+    <w:p>
+      <w:pPr>
+        <w:numPr>
+          <w:ilvl w:val="0"/>
+          <w:numId w:val="0"/>
+        </w:numPr>
+        <w:ind w:leftChars="-300"/>
+        <w:rPr>
+          <w:rFonts w:hint="eastAsia"/>
+          <w:sz w:val="28"/>
+          <w:szCs w:val="28"/>
+        </w:rPr>
+      </w:pPr>
+      <w:r>
+        <w:rPr>
+          <w:rFonts w:hint="eastAsia"/>
+          <w:sz w:val="28"/>
+          <w:szCs w:val="28"/>
+        </w:rPr>
+        <w:t xml:space="preserve">        list: [],</w:t>
+      </w:r>
+    </w:p>
+    <w:p>
+      <w:pPr>
+        <w:numPr>
+          <w:ilvl w:val="0"/>
+          <w:numId w:val="0"/>
+        </w:numPr>
+        <w:ind w:leftChars="-300"/>
+        <w:rPr>
+          <w:rFonts w:hint="eastAsia"/>
+          <w:sz w:val="28"/>
+          <w:szCs w:val="28"/>
+        </w:rPr>
+      </w:pPr>
+      <w:r>
+        <w:rPr>
+          <w:rFonts w:hint="eastAsia"/>
+          <w:sz w:val="28"/>
+          <w:szCs w:val="28"/>
+        </w:rPr>
+        <w:t xml:space="preserve">        add: function (name, phone) {</w:t>
+      </w:r>
+    </w:p>
+    <w:p>
+      <w:pPr>
+        <w:numPr>
+          <w:ilvl w:val="0"/>
+          <w:numId w:val="0"/>
+        </w:numPr>
+        <w:ind w:leftChars="-300"/>
+        <w:rPr>
+          <w:rFonts w:hint="eastAsia"/>
+          <w:sz w:val="28"/>
+          <w:szCs w:val="28"/>
+        </w:rPr>
+      </w:pPr>
+      <w:r>
+        <w:rPr>
+          <w:rFonts w:hint="eastAsia"/>
+          <w:sz w:val="28"/>
+          <w:szCs w:val="28"/>
+        </w:rPr>
+        <w:t xml:space="preserve">        var guest = new Guest(name, phone);</w:t>
+      </w:r>
+    </w:p>
+    <w:p>
+      <w:pPr>
+        <w:numPr>
+          <w:ilvl w:val="0"/>
+          <w:numId w:val="0"/>
+        </w:numPr>
+        <w:ind w:leftChars="-300"/>
+        <w:rPr>
+          <w:rFonts w:hint="eastAsia"/>
+          <w:sz w:val="28"/>
+          <w:szCs w:val="28"/>
+        </w:rPr>
+      </w:pPr>
+      <w:r>
+        <w:rPr>
+          <w:rFonts w:hint="eastAsia"/>
+          <w:sz w:val="28"/>
+          <w:szCs w:val="28"/>
+        </w:rPr>
+        <w:t xml:space="preserve">        this.list.push(guest);</w:t>
+      </w:r>
+    </w:p>
+    <w:p>
+      <w:pPr>
+        <w:numPr>
+          <w:ilvl w:val="0"/>
+          <w:numId w:val="0"/>
+        </w:numPr>
+        <w:ind w:leftChars="-300"/>
+        <w:rPr>
+          <w:rFonts w:hint="eastAsia"/>
+          <w:sz w:val="28"/>
+          <w:szCs w:val="28"/>
+        </w:rPr>
+      </w:pPr>
+      <w:r>
+        <w:rPr>
+          <w:rFonts w:hint="eastAsia"/>
+          <w:sz w:val="28"/>
+          <w:szCs w:val="28"/>
+        </w:rPr>
+        <w:t xml:space="preserve">        $scope.guests = modelService.getList(state);</w:t>
+      </w:r>
+    </w:p>
+    <w:p>
+      <w:pPr>
+        <w:numPr>
+          <w:ilvl w:val="0"/>
+          <w:numId w:val="0"/>
+        </w:numPr>
+        <w:ind w:leftChars="-300"/>
+        <w:rPr>
+          <w:rFonts w:hint="eastAsia"/>
+          <w:sz w:val="28"/>
+          <w:szCs w:val="28"/>
+        </w:rPr>
+      </w:pPr>
+      <w:r>
+        <w:rPr>
+          <w:rFonts w:hint="eastAsia"/>
+          <w:sz w:val="28"/>
+          <w:szCs w:val="28"/>
+        </w:rPr>
+        <w:t>}</w:t>
+      </w:r>
+    </w:p>
+    <w:p>
+      <w:pPr>
+        <w:numPr>
+          <w:ilvl w:val="0"/>
+          <w:numId w:val="0"/>
+        </w:numPr>
+        <w:ind w:leftChars="-300"/>
+        <w:rPr>
+          <w:rFonts w:hint="eastAsia"/>
+          <w:sz w:val="28"/>
+          <w:szCs w:val="28"/>
+        </w:rPr>
+      </w:pPr>
+    </w:p>
+    <w:p>
+      <w:pPr>
+        <w:numPr>
+          <w:ilvl w:val="0"/>
+          <w:numId w:val="0"/>
+        </w:numPr>
+        <w:ind w:leftChars="-300"/>
+        <w:rPr>
+          <w:rFonts w:hint="eastAsia"/>
+          <w:sz w:val="28"/>
+          <w:szCs w:val="28"/>
+        </w:rPr>
+      </w:pPr>
+      <w:r>
+        <w:rPr>
+          <w:rFonts w:hint="eastAsia"/>
+          <w:sz w:val="28"/>
+          <w:szCs w:val="28"/>
+        </w:rPr>
+        <w:t>&lt;tr ng-repeat="guest in guests"&gt;</w:t>
+      </w:r>
+    </w:p>
+    <w:p>
+      <w:pPr>
+        <w:numPr>
+          <w:ilvl w:val="0"/>
+          <w:numId w:val="0"/>
+        </w:numPr>
+        <w:ind w:leftChars="-300"/>
+        <w:rPr>
+          <w:rFonts w:hint="eastAsia"/>
+          <w:sz w:val="28"/>
+          <w:szCs w:val="28"/>
+        </w:rPr>
+      </w:pPr>
+      <w:r>
+        <w:rPr>
+          <w:rFonts w:hint="eastAsia"/>
+          <w:sz w:val="28"/>
+          <w:szCs w:val="28"/>
+        </w:rPr>
+        <w:t xml:space="preserve">                            &lt;td&gt;{{$index+1}}&lt;/td&gt;</w:t>
+      </w:r>
+    </w:p>
+    <w:p>
+      <w:pPr>
+        <w:numPr>
+          <w:ilvl w:val="0"/>
+          <w:numId w:val="0"/>
+        </w:numPr>
+        <w:ind w:leftChars="-300"/>
+        <w:rPr>
+          <w:rFonts w:hint="eastAsia"/>
+          <w:sz w:val="28"/>
+          <w:szCs w:val="28"/>
+        </w:rPr>
+      </w:pPr>
+      <w:r>
+        <w:rPr>
+          <w:rFonts w:hint="eastAsia"/>
+          <w:sz w:val="28"/>
+          <w:szCs w:val="28"/>
+        </w:rPr>
+        <w:t xml:space="preserve">                            &lt;td&gt;{{guest.name}}&lt;/td&gt;</w:t>
+      </w:r>
+    </w:p>
+    <w:p>
+      <w:pPr>
+        <w:numPr>
+          <w:ilvl w:val="0"/>
+          <w:numId w:val="0"/>
+        </w:numPr>
+        <w:ind w:leftChars="-300"/>
+        <w:rPr>
+          <w:rFonts w:hint="eastAsia"/>
+          <w:sz w:val="28"/>
+          <w:szCs w:val="28"/>
+        </w:rPr>
+      </w:pPr>
+      <w:r>
+        <w:rPr>
+          <w:rFonts w:hint="eastAsia"/>
+          <w:sz w:val="28"/>
+          <w:szCs w:val="28"/>
+        </w:rPr>
+        <w:t xml:space="preserve">                            &lt;td&gt;{{guest.phone}}&lt;/td&gt;</w:t>
+      </w:r>
+    </w:p>
+    <w:p>
+      <w:pPr>
+        <w:numPr>
+          <w:ilvl w:val="0"/>
+          <w:numId w:val="0"/>
+        </w:numPr>
+        <w:ind w:leftChars="-300"/>
+        <w:rPr>
+          <w:rFonts w:hint="eastAsia"/>
+          <w:sz w:val="28"/>
+          <w:szCs w:val="28"/>
+        </w:rPr>
+      </w:pPr>
+      <w:r>
+        <w:rPr>
+          <w:rFonts w:hint="eastAsia"/>
+          <w:sz w:val="28"/>
+          <w:szCs w:val="28"/>
+        </w:rPr>
+        <w:t xml:space="preserve">                            &lt;td&gt;{{guest.state}}&lt;/td&gt;</w:t>
+      </w:r>
+    </w:p>
+    <w:p>
+      <w:pPr>
+        <w:numPr>
+          <w:ilvl w:val="0"/>
+          <w:numId w:val="0"/>
+        </w:numPr>
+        <w:ind w:leftChars="-300"/>
+        <w:rPr>
+          <w:rFonts w:hint="eastAsia"/>
+          <w:sz w:val="28"/>
+          <w:szCs w:val="28"/>
+        </w:rPr>
+      </w:pPr>
+      <w:r>
+        <w:rPr>
+          <w:rFonts w:hint="eastAsia"/>
+          <w:sz w:val="28"/>
+          <w:szCs w:val="28"/>
+        </w:rPr>
+        <w:t>&lt;/tr&gt;</w:t>
+      </w:r>
+    </w:p>
+    <w:p>
+      <w:pPr>
         <w:ind w:left="840" w:hanging="840" w:hangingChars="300"/>
         <w:rPr>
           <w:sz w:val="28"/>
           <w:szCs w:val="28"/>
         </w:rPr>
       </w:pPr>
-      <w:r>
-        <w:rPr>
-          <w:rFonts w:hint="eastAsia"/>
-          <w:sz w:val="28"/>
-          <w:szCs w:val="28"/>
-        </w:rPr>
-        <w:t xml:space="preserve">3）  </w:t>
+    </w:p>
+    <w:p>
+      <w:pPr>
+        <w:rPr>
+          <w:rFonts w:hint="eastAsia"/>
+          <w:sz w:val="28"/>
+          <w:szCs w:val="28"/>
+        </w:rPr>
+      </w:pPr>
+      <w:r>
+        <w:rPr>
+          <w:rFonts w:hint="eastAsia"/>
+          <w:sz w:val="28"/>
+          <w:szCs w:val="28"/>
+        </w:rPr>
+        <w:t xml:space="preserve">4）  </w:t>
       </w:r>
       <w:r>
         <w:rPr>
@@ -741,7 +1192,395 @@
           <w:szCs w:val="28"/>
           <w:lang w:eastAsia="zh-CN"/>
         </w:rPr>
-        <w:t>在源代码中，找出实习添加邀请名单的功能代码</w:t>
+        <w:t>模仿并编写实现以上功能的简化代码</w:t>
+      </w:r>
+      <w:r>
+        <w:rPr>
+          <w:rFonts w:hint="eastAsia"/>
+          <w:sz w:val="28"/>
+          <w:szCs w:val="28"/>
+        </w:rPr>
+        <w:t>。（</w:t>
+      </w:r>
+      <w:r>
+        <w:rPr>
+          <w:rFonts w:hint="eastAsia"/>
+          <w:sz w:val="28"/>
+          <w:szCs w:val="28"/>
+          <w:lang w:val="en-US" w:eastAsia="zh-CN"/>
+        </w:rPr>
+        <w:t>2</w:t>
+      </w:r>
+      <w:r>
+        <w:rPr>
+          <w:rFonts w:hint="eastAsia"/>
+          <w:sz w:val="28"/>
+          <w:szCs w:val="28"/>
+        </w:rPr>
+        <w:t>0分）</w:t>
+      </w:r>
+    </w:p>
+    <w:p>
+      <w:pPr>
+        <w:ind w:left="840" w:hanging="840" w:hangingChars="300"/>
+        <w:rPr>
+          <w:rFonts w:hint="eastAsia"/>
+          <w:sz w:val="28"/>
+          <w:szCs w:val="28"/>
+        </w:rPr>
+      </w:pPr>
+      <w:r>
+        <w:rPr>
+          <w:rFonts w:hint="eastAsia"/>
+          <w:sz w:val="28"/>
+          <w:szCs w:val="28"/>
+        </w:rPr>
+        <w:t xml:space="preserve">5）  </w:t>
+      </w:r>
+      <w:r>
+        <w:rPr>
+          <w:rFonts w:hint="eastAsia"/>
+          <w:sz w:val="28"/>
+          <w:szCs w:val="28"/>
+          <w:lang w:eastAsia="zh-CN"/>
+        </w:rPr>
+        <w:t>在源代码中，找出实现删除邀请名单的功能代码</w:t>
+      </w:r>
+      <w:r>
+        <w:rPr>
+          <w:rFonts w:hint="eastAsia"/>
+          <w:sz w:val="28"/>
+          <w:szCs w:val="28"/>
+        </w:rPr>
+        <w:t>。（10分）ng-click="remove(guest)"</w:t>
+      </w:r>
+    </w:p>
+    <w:p>
+      <w:pPr>
+        <w:ind w:left="840" w:hanging="840" w:hangingChars="300"/>
+        <w:rPr>
+          <w:rFonts w:hint="eastAsia"/>
+          <w:sz w:val="28"/>
+          <w:szCs w:val="28"/>
+        </w:rPr>
+      </w:pPr>
+      <w:r>
+        <w:rPr>
+          <w:rFonts w:hint="eastAsia"/>
+          <w:sz w:val="28"/>
+          <w:szCs w:val="28"/>
+        </w:rPr>
+        <w:t>var app = angular.module('app', ['nameList.model']);</w:t>
+      </w:r>
+    </w:p>
+    <w:p>
+      <w:pPr>
+        <w:ind w:left="840" w:hanging="840" w:hangingChars="300"/>
+        <w:rPr>
+          <w:rFonts w:hint="eastAsia"/>
+          <w:sz w:val="28"/>
+          <w:szCs w:val="28"/>
+        </w:rPr>
+      </w:pPr>
+      <w:r>
+        <w:rPr>
+          <w:rFonts w:hint="eastAsia"/>
+          <w:sz w:val="28"/>
+          <w:szCs w:val="28"/>
+        </w:rPr>
+        <w:t xml:space="preserve">        app.controller('mainController', function ($scope, $location, modelService){</w:t>
+      </w:r>
+    </w:p>
+    <w:p>
+      <w:pPr>
+        <w:ind w:left="840" w:hanging="840" w:hangingChars="300"/>
+        <w:rPr>
+          <w:rFonts w:hint="eastAsia"/>
+          <w:sz w:val="28"/>
+          <w:szCs w:val="28"/>
+        </w:rPr>
+      </w:pPr>
+      <w:r>
+        <w:rPr>
+          <w:rFonts w:hint="eastAsia"/>
+          <w:sz w:val="28"/>
+          <w:szCs w:val="28"/>
+        </w:rPr>
+        <w:tab/>
+      </w:r>
+      <w:r>
+        <w:rPr>
+          <w:rFonts w:hint="eastAsia"/>
+          <w:sz w:val="28"/>
+          <w:szCs w:val="28"/>
+        </w:rPr>
+        <w:t>$scope.remove = function (guest) {</w:t>
+      </w:r>
+    </w:p>
+    <w:p>
+      <w:pPr>
+        <w:ind w:left="840" w:hanging="840" w:hangingChars="300"/>
+        <w:rPr>
+          <w:rFonts w:hint="eastAsia"/>
+          <w:sz w:val="28"/>
+          <w:szCs w:val="28"/>
+        </w:rPr>
+      </w:pPr>
+      <w:r>
+        <w:rPr>
+          <w:rFonts w:hint="eastAsia"/>
+          <w:sz w:val="28"/>
+          <w:szCs w:val="28"/>
+        </w:rPr>
+        <w:t xml:space="preserve">                 modelService.remove(guest);</w:t>
+      </w:r>
+    </w:p>
+    <w:p>
+      <w:pPr>
+        <w:ind w:left="840" w:hanging="840" w:hangingChars="300"/>
+        <w:rPr>
+          <w:rFonts w:hint="eastAsia"/>
+          <w:sz w:val="28"/>
+          <w:szCs w:val="28"/>
+        </w:rPr>
+      </w:pPr>
+      <w:r>
+        <w:rPr>
+          <w:rFonts w:hint="eastAsia"/>
+          <w:sz w:val="28"/>
+          <w:szCs w:val="28"/>
+        </w:rPr>
+        <w:t xml:space="preserve">                $scope.guests = modelService.getList(state);</w:t>
+      </w:r>
+    </w:p>
+    <w:p>
+      <w:pPr>
+        <w:ind w:left="840" w:hanging="840" w:hangingChars="300"/>
+        <w:rPr>
+          <w:rFonts w:hint="eastAsia"/>
+          <w:sz w:val="28"/>
+          <w:szCs w:val="28"/>
+        </w:rPr>
+      </w:pPr>
+      <w:r>
+        <w:rPr>
+          <w:rFonts w:hint="eastAsia"/>
+          <w:sz w:val="28"/>
+          <w:szCs w:val="28"/>
+        </w:rPr>
+        <w:t xml:space="preserve">            }</w:t>
+      </w:r>
+    </w:p>
+    <w:p>
+      <w:pPr>
+        <w:ind w:left="840" w:hanging="840" w:hangingChars="300"/>
+        <w:rPr>
+          <w:rFonts w:hint="eastAsia"/>
+          <w:sz w:val="28"/>
+          <w:szCs w:val="28"/>
+        </w:rPr>
+      </w:pPr>
+      <w:r>
+        <w:rPr>
+          <w:rFonts w:hint="eastAsia"/>
+          <w:sz w:val="28"/>
+          <w:szCs w:val="28"/>
+        </w:rPr>
+        <w:t>}）</w:t>
+      </w:r>
+    </w:p>
+    <w:p>
+      <w:pPr>
+        <w:ind w:left="840" w:hanging="840" w:hangingChars="300"/>
+        <w:rPr>
+          <w:rFonts w:hint="eastAsia"/>
+          <w:sz w:val="28"/>
+          <w:szCs w:val="28"/>
+        </w:rPr>
+      </w:pPr>
+    </w:p>
+    <w:p>
+      <w:pPr>
+        <w:ind w:left="840" w:hanging="840" w:hangingChars="300"/>
+        <w:rPr>
+          <w:rFonts w:hint="eastAsia"/>
+          <w:sz w:val="28"/>
+          <w:szCs w:val="28"/>
+        </w:rPr>
+      </w:pPr>
+      <w:r>
+        <w:rPr>
+          <w:rFonts w:hint="eastAsia"/>
+          <w:sz w:val="28"/>
+          <w:szCs w:val="28"/>
+        </w:rPr>
+        <w:t>remove: function (guest) {</w:t>
+      </w:r>
+    </w:p>
+    <w:p>
+      <w:pPr>
+        <w:ind w:left="840" w:hanging="840" w:hangingChars="300"/>
+        <w:rPr>
+          <w:rFonts w:hint="eastAsia"/>
+          <w:sz w:val="28"/>
+          <w:szCs w:val="28"/>
+        </w:rPr>
+      </w:pPr>
+      <w:r>
+        <w:rPr>
+          <w:rFonts w:hint="eastAsia"/>
+          <w:sz w:val="28"/>
+          <w:szCs w:val="28"/>
+        </w:rPr>
+        <w:t xml:space="preserve">            this.list = this.list.filter(function (item) {</w:t>
+      </w:r>
+    </w:p>
+    <w:p>
+      <w:pPr>
+        <w:ind w:left="840" w:hanging="840" w:hangingChars="300"/>
+        <w:rPr>
+          <w:rFonts w:hint="eastAsia"/>
+          <w:sz w:val="28"/>
+          <w:szCs w:val="28"/>
+        </w:rPr>
+      </w:pPr>
+      <w:r>
+        <w:rPr>
+          <w:rFonts w:hint="eastAsia"/>
+          <w:sz w:val="28"/>
+          <w:szCs w:val="28"/>
+        </w:rPr>
+        <w:t xml:space="preserve">                return guest.phone != item.phone;</w:t>
+      </w:r>
+    </w:p>
+    <w:p>
+      <w:pPr>
+        <w:ind w:left="840" w:hanging="840" w:hangingChars="300"/>
+        <w:rPr>
+          <w:rFonts w:hint="eastAsia"/>
+          <w:sz w:val="28"/>
+          <w:szCs w:val="28"/>
+        </w:rPr>
+      </w:pPr>
+      <w:r>
+        <w:rPr>
+          <w:rFonts w:hint="eastAsia"/>
+          <w:sz w:val="28"/>
+          <w:szCs w:val="28"/>
+        </w:rPr>
+        <w:t xml:space="preserve">            })</w:t>
+      </w:r>
+    </w:p>
+    <w:p>
+      <w:pPr>
+        <w:ind w:left="840" w:hanging="840" w:hangingChars="300"/>
+        <w:rPr>
+          <w:rFonts w:hint="eastAsia"/>
+          <w:sz w:val="28"/>
+          <w:szCs w:val="28"/>
+        </w:rPr>
+      </w:pPr>
+      <w:r>
+        <w:rPr>
+          <w:rFonts w:hint="eastAsia"/>
+          <w:sz w:val="28"/>
+          <w:szCs w:val="28"/>
+        </w:rPr>
+        <w:t xml:space="preserve">        }</w:t>
+      </w:r>
+    </w:p>
+    <w:p>
+      <w:pPr>
+        <w:ind w:left="840" w:hanging="840" w:hangingChars="300"/>
+        <w:rPr>
+          <w:sz w:val="28"/>
+          <w:szCs w:val="28"/>
+        </w:rPr>
+      </w:pPr>
+    </w:p>
+    <w:p>
+      <w:pPr>
+        <w:rPr>
+          <w:sz w:val="28"/>
+          <w:szCs w:val="28"/>
+        </w:rPr>
+      </w:pPr>
+      <w:r>
+        <w:rPr>
+          <w:rFonts w:hint="eastAsia"/>
+          <w:sz w:val="28"/>
+          <w:szCs w:val="28"/>
+        </w:rPr>
+        <w:t xml:space="preserve">6）  </w:t>
+      </w:r>
+      <w:r>
+        <w:rPr>
+          <w:rFonts w:hint="eastAsia"/>
+          <w:sz w:val="28"/>
+          <w:szCs w:val="28"/>
+          <w:lang w:eastAsia="zh-CN"/>
+        </w:rPr>
+        <w:t>模仿并编写实现以上功能的简化代码</w:t>
+      </w:r>
+      <w:r>
+        <w:rPr>
+          <w:rFonts w:hint="eastAsia"/>
+          <w:sz w:val="28"/>
+          <w:szCs w:val="28"/>
+        </w:rPr>
+        <w:t>。（</w:t>
+      </w:r>
+      <w:r>
+        <w:rPr>
+          <w:rFonts w:hint="eastAsia"/>
+          <w:sz w:val="28"/>
+          <w:szCs w:val="28"/>
+          <w:lang w:val="en-US" w:eastAsia="zh-CN"/>
+        </w:rPr>
+        <w:t>1</w:t>
+      </w:r>
+      <w:r>
+        <w:rPr>
+          <w:rFonts w:hint="eastAsia"/>
+          <w:sz w:val="28"/>
+          <w:szCs w:val="28"/>
+        </w:rPr>
+        <w:t>0分）</w:t>
+      </w:r>
+    </w:p>
+    <w:p>
+      <w:pPr>
+        <w:keepNext w:val="0"/>
+        <w:keepLines w:val="0"/>
+        <w:widowControl/>
+        <w:suppressLineNumbers w:val="0"/>
+        <w:shd w:val="clear" w:fill="1E1E1E"/>
+        <w:spacing w:line="228" w:lineRule="atLeast"/>
+        <w:jc w:val="left"/>
+        <w:rPr>
+          <w:rFonts w:hint="default" w:ascii="Consolas" w:hAnsi="Consolas" w:eastAsia="Consolas" w:cs="Consolas"/>
+          <w:b w:val="0"/>
+          <w:color w:val="D4D4D4"/>
+          <w:sz w:val="16"/>
+          <w:szCs w:val="16"/>
+        </w:rPr>
+      </w:pPr>
+      <w:r>
+        <w:rPr>
+          <w:rFonts w:hint="eastAsia"/>
+          <w:sz w:val="28"/>
+          <w:szCs w:val="28"/>
+        </w:rPr>
+        <w:t xml:space="preserve">7）  </w:t>
+      </w:r>
+      <w:r>
+        <w:rPr>
+          <w:rFonts w:hint="eastAsia"/>
+          <w:sz w:val="28"/>
+          <w:szCs w:val="28"/>
+          <w:lang w:eastAsia="zh-CN"/>
+        </w:rPr>
+        <w:t>在源代码中，找出实现接受邀请并显示邀请功能代码</w:t>
       </w:r>
       <w:r>
         <w:rPr>
@@ -753,1069 +1592,962 @@
       </w:r>
       <w:r>
         <w:rPr>
-          <w:rFonts w:ascii="宋体" w:hAnsi="宋体" w:eastAsia="宋体" w:cs="宋体"/>
-          <w:sz w:val="24"/>
-          <w:szCs w:val="24"/>
-        </w:rPr>
-        <w:t>ng-click="invite()"</w:t>
-      </w:r>
-      <w:r>
-        <w:rPr>
-          <w:rFonts w:ascii="宋体" w:hAnsi="宋体" w:eastAsia="宋体" w:cs="宋体"/>
-          <w:sz w:val="24"/>
-          <w:szCs w:val="24"/>
-        </w:rPr>
-        <w:br w:type="textWrapping"/>
-      </w:r>
-      <w:r>
-        <w:rPr>
-          <w:rFonts w:ascii="宋体" w:hAnsi="宋体" w:eastAsia="宋体" w:cs="宋体"/>
-          <w:sz w:val="24"/>
-          <w:szCs w:val="24"/>
-        </w:rPr>
-        <w:t> $scope.invite = function () {</w:t>
-      </w:r>
-      <w:r>
-        <w:rPr>
-          <w:rFonts w:ascii="宋体" w:hAnsi="宋体" w:eastAsia="宋体" w:cs="宋体"/>
-          <w:sz w:val="24"/>
-          <w:szCs w:val="24"/>
-        </w:rPr>
-        <w:br w:type="textWrapping"/>
-      </w:r>
-      <w:r>
-        <w:rPr>
-          <w:rFonts w:ascii="宋体" w:hAnsi="宋体" w:eastAsia="宋体" w:cs="宋体"/>
-          <w:sz w:val="24"/>
-          <w:szCs w:val="24"/>
-        </w:rPr>
-        <w:t>        modelService.add(guestInfo.name, guestInfo.phone);</w:t>
-      </w:r>
-      <w:r>
-        <w:rPr>
-          <w:rFonts w:ascii="宋体" w:hAnsi="宋体" w:eastAsia="宋体" w:cs="宋体"/>
-          <w:sz w:val="24"/>
-          <w:szCs w:val="24"/>
-        </w:rPr>
-        <w:br w:type="textWrapping"/>
-      </w:r>
-      <w:r>
-        <w:rPr>
-          <w:rFonts w:ascii="宋体" w:hAnsi="宋体" w:eastAsia="宋体" w:cs="宋体"/>
-          <w:sz w:val="24"/>
-          <w:szCs w:val="24"/>
-        </w:rPr>
-        <w:t>        $scope.guests = modelService.getList(state);</w:t>
-      </w:r>
-      <w:r>
-        <w:rPr>
-          <w:rFonts w:ascii="宋体" w:hAnsi="宋体" w:eastAsia="宋体" w:cs="宋体"/>
-          <w:sz w:val="24"/>
-          <w:szCs w:val="24"/>
-        </w:rPr>
-        <w:br w:type="textWrapping"/>
-      </w:r>
-      <w:r>
-        <w:rPr>
-          <w:rFonts w:ascii="宋体" w:hAnsi="宋体" w:eastAsia="宋体" w:cs="宋体"/>
-          <w:sz w:val="24"/>
-          <w:szCs w:val="24"/>
-        </w:rPr>
-        <w:t>}</w:t>
-      </w:r>
-      <w:r>
-        <w:rPr>
-          <w:rFonts w:ascii="宋体" w:hAnsi="宋体" w:eastAsia="宋体" w:cs="宋体"/>
-          <w:sz w:val="24"/>
-          <w:szCs w:val="24"/>
-        </w:rPr>
-        <w:br w:type="textWrapping"/>
-      </w:r>
-      <w:r>
-        <w:rPr>
-          <w:rFonts w:ascii="宋体" w:hAnsi="宋体" w:eastAsia="宋体" w:cs="宋体"/>
-          <w:sz w:val="24"/>
-          <w:szCs w:val="24"/>
-        </w:rPr>
-        <w:br w:type="textWrapping"/>
-      </w:r>
-      <w:r>
-        <w:rPr>
-          <w:rFonts w:ascii="宋体" w:hAnsi="宋体" w:eastAsia="宋体" w:cs="宋体"/>
-          <w:sz w:val="24"/>
-          <w:szCs w:val="24"/>
-        </w:rPr>
-        <w:t>model.factory('modelService', function () {</w:t>
-      </w:r>
-      <w:r>
-        <w:rPr>
-          <w:rFonts w:ascii="宋体" w:hAnsi="宋体" w:eastAsia="宋体" w:cs="宋体"/>
-          <w:sz w:val="24"/>
-          <w:szCs w:val="24"/>
-        </w:rPr>
-        <w:br w:type="textWrapping"/>
-      </w:r>
-      <w:r>
-        <w:rPr>
-          <w:rFonts w:ascii="宋体" w:hAnsi="宋体" w:eastAsia="宋体" w:cs="宋体"/>
-          <w:sz w:val="24"/>
-          <w:szCs w:val="24"/>
-        </w:rPr>
-        <w:t>    var guestList = {</w:t>
-      </w:r>
-      <w:r>
-        <w:rPr>
-          <w:rFonts w:ascii="宋体" w:hAnsi="宋体" w:eastAsia="宋体" w:cs="宋体"/>
-          <w:sz w:val="24"/>
-          <w:szCs w:val="24"/>
-        </w:rPr>
-        <w:br w:type="textWrapping"/>
-      </w:r>
-      <w:r>
-        <w:rPr>
-          <w:rFonts w:ascii="宋体" w:hAnsi="宋体" w:eastAsia="宋体" w:cs="宋体"/>
-          <w:sz w:val="24"/>
-          <w:szCs w:val="24"/>
-        </w:rPr>
-        <w:t>        list: [],</w:t>
-      </w:r>
-      <w:r>
-        <w:rPr>
-          <w:rFonts w:ascii="宋体" w:hAnsi="宋体" w:eastAsia="宋体" w:cs="宋体"/>
-          <w:sz w:val="24"/>
-          <w:szCs w:val="24"/>
-        </w:rPr>
-        <w:br w:type="textWrapping"/>
-      </w:r>
-      <w:r>
-        <w:rPr>
-          <w:rFonts w:ascii="宋体" w:hAnsi="宋体" w:eastAsia="宋体" w:cs="宋体"/>
-          <w:sz w:val="24"/>
-          <w:szCs w:val="24"/>
-        </w:rPr>
-        <w:t>        add: function (name, phone) {</w:t>
-      </w:r>
-      <w:r>
-        <w:rPr>
-          <w:rFonts w:ascii="宋体" w:hAnsi="宋体" w:eastAsia="宋体" w:cs="宋体"/>
-          <w:sz w:val="24"/>
-          <w:szCs w:val="24"/>
-        </w:rPr>
-        <w:br w:type="textWrapping"/>
-      </w:r>
-      <w:r>
-        <w:rPr>
-          <w:rFonts w:ascii="宋体" w:hAnsi="宋体" w:eastAsia="宋体" w:cs="宋体"/>
-          <w:sz w:val="24"/>
-          <w:szCs w:val="24"/>
-        </w:rPr>
-        <w:t>        var guest = new Guest(name, phone);</w:t>
-      </w:r>
-      <w:r>
-        <w:rPr>
-          <w:rFonts w:ascii="宋体" w:hAnsi="宋体" w:eastAsia="宋体" w:cs="宋体"/>
-          <w:sz w:val="24"/>
-          <w:szCs w:val="24"/>
-        </w:rPr>
-        <w:br w:type="textWrapping"/>
-      </w:r>
-      <w:r>
-        <w:rPr>
-          <w:rFonts w:ascii="宋体" w:hAnsi="宋体" w:eastAsia="宋体" w:cs="宋体"/>
-          <w:sz w:val="24"/>
-          <w:szCs w:val="24"/>
-        </w:rPr>
-        <w:t>        this.list.push(guest);</w:t>
-      </w:r>
-      <w:r>
-        <w:rPr>
-          <w:rFonts w:ascii="宋体" w:hAnsi="宋体" w:eastAsia="宋体" w:cs="宋体"/>
-          <w:sz w:val="24"/>
-          <w:szCs w:val="24"/>
-        </w:rPr>
-        <w:br w:type="textWrapping"/>
-      </w:r>
-      <w:r>
-        <w:rPr>
-          <w:rFonts w:ascii="宋体" w:hAnsi="宋体" w:eastAsia="宋体" w:cs="宋体"/>
-          <w:sz w:val="24"/>
-          <w:szCs w:val="24"/>
-        </w:rPr>
-        <w:t>}</w:t>
-      </w:r>
-      <w:r>
-        <w:rPr>
-          <w:rFonts w:ascii="宋体" w:hAnsi="宋体" w:eastAsia="宋体" w:cs="宋体"/>
-          <w:sz w:val="24"/>
-          <w:szCs w:val="24"/>
-        </w:rPr>
-        <w:br w:type="textWrapping"/>
-      </w:r>
-      <w:r>
-        <w:rPr>
-          <w:rFonts w:ascii="宋体" w:hAnsi="宋体" w:eastAsia="宋体" w:cs="宋体"/>
-          <w:sz w:val="24"/>
-          <w:szCs w:val="24"/>
-        </w:rPr>
-        <w:t>getList:function(state){</w:t>
-      </w:r>
-      <w:r>
-        <w:rPr>
-          <w:rFonts w:ascii="宋体" w:hAnsi="宋体" w:eastAsia="宋体" w:cs="宋体"/>
-          <w:sz w:val="24"/>
-          <w:szCs w:val="24"/>
-        </w:rPr>
-        <w:br w:type="textWrapping"/>
-      </w:r>
-      <w:r>
-        <w:rPr>
-          <w:rFonts w:ascii="宋体" w:hAnsi="宋体" w:eastAsia="宋体" w:cs="宋体"/>
-          <w:sz w:val="24"/>
-          <w:szCs w:val="24"/>
-        </w:rPr>
-        <w:t>            if (state==Guest.ALL){</w:t>
-      </w:r>
-      <w:r>
-        <w:rPr>
-          <w:rFonts w:ascii="宋体" w:hAnsi="宋体" w:eastAsia="宋体" w:cs="宋体"/>
-          <w:sz w:val="24"/>
-          <w:szCs w:val="24"/>
-        </w:rPr>
-        <w:br w:type="textWrapping"/>
-      </w:r>
-      <w:r>
-        <w:rPr>
-          <w:rFonts w:ascii="宋体" w:hAnsi="宋体" w:eastAsia="宋体" w:cs="宋体"/>
-          <w:sz w:val="24"/>
-          <w:szCs w:val="24"/>
-        </w:rPr>
-        <w:t>                return this.list.filter(function(){</w:t>
-      </w:r>
-      <w:r>
-        <w:rPr>
-          <w:rFonts w:ascii="宋体" w:hAnsi="宋体" w:eastAsia="宋体" w:cs="宋体"/>
-          <w:sz w:val="24"/>
-          <w:szCs w:val="24"/>
-        </w:rPr>
-        <w:br w:type="textWrapping"/>
-      </w:r>
-      <w:r>
-        <w:rPr>
-          <w:rFonts w:ascii="宋体" w:hAnsi="宋体" w:eastAsia="宋体" w:cs="宋体"/>
-          <w:sz w:val="24"/>
-          <w:szCs w:val="24"/>
-        </w:rPr>
-        <w:t>                    return true;</w:t>
-      </w:r>
-      <w:r>
-        <w:rPr>
-          <w:rFonts w:ascii="宋体" w:hAnsi="宋体" w:eastAsia="宋体" w:cs="宋体"/>
-          <w:sz w:val="24"/>
-          <w:szCs w:val="24"/>
-        </w:rPr>
-        <w:br w:type="textWrapping"/>
-      </w:r>
-      <w:r>
-        <w:rPr>
-          <w:rFonts w:ascii="宋体" w:hAnsi="宋体" w:eastAsia="宋体" w:cs="宋体"/>
-          <w:sz w:val="24"/>
-          <w:szCs w:val="24"/>
+          <w:rFonts w:hint="default" w:ascii="Consolas" w:hAnsi="Consolas" w:eastAsia="Consolas" w:cs="Consolas"/>
+          <w:b w:val="0"/>
+          <w:color w:val="D4D4D4"/>
+          <w:kern w:val="0"/>
+          <w:sz w:val="16"/>
+          <w:szCs w:val="16"/>
+          <w:shd w:val="clear" w:fill="1E1E1E"/>
+          <w:lang w:val="en-US" w:eastAsia="zh-CN" w:bidi="ar"/>
+        </w:rPr>
+        <w:t> </w:t>
+      </w:r>
+      <w:r>
+        <w:rPr>
+          <w:rFonts w:hint="default" w:ascii="Consolas" w:hAnsi="Consolas" w:eastAsia="Consolas" w:cs="Consolas"/>
+          <w:b w:val="0"/>
+          <w:color w:val="DCDCAA"/>
+          <w:kern w:val="0"/>
+          <w:sz w:val="16"/>
+          <w:szCs w:val="16"/>
+          <w:shd w:val="clear" w:fill="1E1E1E"/>
+          <w:lang w:val="en-US" w:eastAsia="zh-CN" w:bidi="ar"/>
+        </w:rPr>
+        <w:t>getList</w:t>
+      </w:r>
+      <w:r>
+        <w:rPr>
+          <w:rFonts w:hint="default" w:ascii="Consolas" w:hAnsi="Consolas" w:eastAsia="Consolas" w:cs="Consolas"/>
+          <w:b w:val="0"/>
+          <w:color w:val="9CDCFE"/>
+          <w:kern w:val="0"/>
+          <w:sz w:val="16"/>
+          <w:szCs w:val="16"/>
+          <w:shd w:val="clear" w:fill="1E1E1E"/>
+          <w:lang w:val="en-US" w:eastAsia="zh-CN" w:bidi="ar"/>
+        </w:rPr>
+        <w:t>:</w:t>
+      </w:r>
+      <w:r>
+        <w:rPr>
+          <w:rFonts w:hint="default" w:ascii="Consolas" w:hAnsi="Consolas" w:eastAsia="Consolas" w:cs="Consolas"/>
+          <w:b w:val="0"/>
+          <w:color w:val="569CD6"/>
+          <w:kern w:val="0"/>
+          <w:sz w:val="16"/>
+          <w:szCs w:val="16"/>
+          <w:shd w:val="clear" w:fill="1E1E1E"/>
+          <w:lang w:val="en-US" w:eastAsia="zh-CN" w:bidi="ar"/>
+        </w:rPr>
+        <w:t>function</w:t>
+      </w:r>
+      <w:r>
+        <w:rPr>
+          <w:rFonts w:hint="default" w:ascii="Consolas" w:hAnsi="Consolas" w:eastAsia="Consolas" w:cs="Consolas"/>
+          <w:b w:val="0"/>
+          <w:color w:val="D4D4D4"/>
+          <w:kern w:val="0"/>
+          <w:sz w:val="16"/>
+          <w:szCs w:val="16"/>
+          <w:shd w:val="clear" w:fill="1E1E1E"/>
+          <w:lang w:val="en-US" w:eastAsia="zh-CN" w:bidi="ar"/>
+        </w:rPr>
+        <w:t>(</w:t>
+      </w:r>
+      <w:r>
+        <w:rPr>
+          <w:rFonts w:hint="default" w:ascii="Consolas" w:hAnsi="Consolas" w:eastAsia="Consolas" w:cs="Consolas"/>
+          <w:b w:val="0"/>
+          <w:color w:val="9CDCFE"/>
+          <w:kern w:val="0"/>
+          <w:sz w:val="16"/>
+          <w:szCs w:val="16"/>
+          <w:shd w:val="clear" w:fill="1E1E1E"/>
+          <w:lang w:val="en-US" w:eastAsia="zh-CN" w:bidi="ar"/>
+        </w:rPr>
+        <w:t>state</w:t>
+      </w:r>
+      <w:r>
+        <w:rPr>
+          <w:rFonts w:hint="default" w:ascii="Consolas" w:hAnsi="Consolas" w:eastAsia="Consolas" w:cs="Consolas"/>
+          <w:b w:val="0"/>
+          <w:color w:val="D4D4D4"/>
+          <w:kern w:val="0"/>
+          <w:sz w:val="16"/>
+          <w:szCs w:val="16"/>
+          <w:shd w:val="clear" w:fill="1E1E1E"/>
+          <w:lang w:val="en-US" w:eastAsia="zh-CN" w:bidi="ar"/>
+        </w:rPr>
+        <w:t>){</w:t>
+      </w:r>
+    </w:p>
+    <w:p>
+      <w:pPr>
+        <w:keepNext w:val="0"/>
+        <w:keepLines w:val="0"/>
+        <w:widowControl/>
+        <w:suppressLineNumbers w:val="0"/>
+        <w:shd w:val="clear" w:fill="1E1E1E"/>
+        <w:spacing w:line="228" w:lineRule="atLeast"/>
+        <w:jc w:val="left"/>
+        <w:rPr>
+          <w:rFonts w:hint="default" w:ascii="Consolas" w:hAnsi="Consolas" w:eastAsia="Consolas" w:cs="Consolas"/>
+          <w:b w:val="0"/>
+          <w:color w:val="D4D4D4"/>
+          <w:sz w:val="16"/>
+          <w:szCs w:val="16"/>
+        </w:rPr>
+      </w:pPr>
+      <w:r>
+        <w:rPr>
+          <w:rFonts w:hint="default" w:ascii="Consolas" w:hAnsi="Consolas" w:eastAsia="Consolas" w:cs="Consolas"/>
+          <w:b w:val="0"/>
+          <w:color w:val="D4D4D4"/>
+          <w:kern w:val="0"/>
+          <w:sz w:val="16"/>
+          <w:szCs w:val="16"/>
+          <w:shd w:val="clear" w:fill="1E1E1E"/>
+          <w:lang w:val="en-US" w:eastAsia="zh-CN" w:bidi="ar"/>
+        </w:rPr>
+        <w:t>            </w:t>
+      </w:r>
+      <w:r>
+        <w:rPr>
+          <w:rFonts w:hint="default" w:ascii="Consolas" w:hAnsi="Consolas" w:eastAsia="Consolas" w:cs="Consolas"/>
+          <w:b w:val="0"/>
+          <w:color w:val="C586C0"/>
+          <w:kern w:val="0"/>
+          <w:sz w:val="16"/>
+          <w:szCs w:val="16"/>
+          <w:shd w:val="clear" w:fill="1E1E1E"/>
+          <w:lang w:val="en-US" w:eastAsia="zh-CN" w:bidi="ar"/>
+        </w:rPr>
+        <w:t>if</w:t>
+      </w:r>
+      <w:r>
+        <w:rPr>
+          <w:rFonts w:hint="default" w:ascii="Consolas" w:hAnsi="Consolas" w:eastAsia="Consolas" w:cs="Consolas"/>
+          <w:b w:val="0"/>
+          <w:color w:val="D4D4D4"/>
+          <w:kern w:val="0"/>
+          <w:sz w:val="16"/>
+          <w:szCs w:val="16"/>
+          <w:shd w:val="clear" w:fill="1E1E1E"/>
+          <w:lang w:val="en-US" w:eastAsia="zh-CN" w:bidi="ar"/>
+        </w:rPr>
+        <w:t>(</w:t>
+      </w:r>
+      <w:r>
+        <w:rPr>
+          <w:rFonts w:hint="default" w:ascii="Consolas" w:hAnsi="Consolas" w:eastAsia="Consolas" w:cs="Consolas"/>
+          <w:b w:val="0"/>
+          <w:color w:val="9CDCFE"/>
+          <w:kern w:val="0"/>
+          <w:sz w:val="16"/>
+          <w:szCs w:val="16"/>
+          <w:shd w:val="clear" w:fill="1E1E1E"/>
+          <w:lang w:val="en-US" w:eastAsia="zh-CN" w:bidi="ar"/>
+        </w:rPr>
+        <w:t>state</w:t>
+      </w:r>
+      <w:r>
+        <w:rPr>
+          <w:rFonts w:hint="default" w:ascii="Consolas" w:hAnsi="Consolas" w:eastAsia="Consolas" w:cs="Consolas"/>
+          <w:b w:val="0"/>
+          <w:color w:val="D4D4D4"/>
+          <w:kern w:val="0"/>
+          <w:sz w:val="16"/>
+          <w:szCs w:val="16"/>
+          <w:shd w:val="clear" w:fill="1E1E1E"/>
+          <w:lang w:val="en-US" w:eastAsia="zh-CN" w:bidi="ar"/>
+        </w:rPr>
+        <w:t> ==</w:t>
+      </w:r>
+      <w:r>
+        <w:rPr>
+          <w:rFonts w:hint="default" w:ascii="Consolas" w:hAnsi="Consolas" w:eastAsia="Consolas" w:cs="Consolas"/>
+          <w:b w:val="0"/>
+          <w:color w:val="4EC9B0"/>
+          <w:kern w:val="0"/>
+          <w:sz w:val="16"/>
+          <w:szCs w:val="16"/>
+          <w:shd w:val="clear" w:fill="1E1E1E"/>
+          <w:lang w:val="en-US" w:eastAsia="zh-CN" w:bidi="ar"/>
+        </w:rPr>
+        <w:t>Guest</w:t>
+      </w:r>
+      <w:r>
+        <w:rPr>
+          <w:rFonts w:hint="default" w:ascii="Consolas" w:hAnsi="Consolas" w:eastAsia="Consolas" w:cs="Consolas"/>
+          <w:b w:val="0"/>
+          <w:color w:val="D4D4D4"/>
+          <w:kern w:val="0"/>
+          <w:sz w:val="16"/>
+          <w:szCs w:val="16"/>
+          <w:shd w:val="clear" w:fill="1E1E1E"/>
+          <w:lang w:val="en-US" w:eastAsia="zh-CN" w:bidi="ar"/>
+        </w:rPr>
+        <w:t>.</w:t>
+      </w:r>
+      <w:r>
+        <w:rPr>
+          <w:rFonts w:hint="default" w:ascii="Consolas" w:hAnsi="Consolas" w:eastAsia="Consolas" w:cs="Consolas"/>
+          <w:b w:val="0"/>
+          <w:color w:val="4FC1FF"/>
+          <w:kern w:val="0"/>
+          <w:sz w:val="16"/>
+          <w:szCs w:val="16"/>
+          <w:shd w:val="clear" w:fill="1E1E1E"/>
+          <w:lang w:val="en-US" w:eastAsia="zh-CN" w:bidi="ar"/>
+        </w:rPr>
+        <w:t>ALL</w:t>
+      </w:r>
+      <w:r>
+        <w:rPr>
+          <w:rFonts w:hint="default" w:ascii="Consolas" w:hAnsi="Consolas" w:eastAsia="Consolas" w:cs="Consolas"/>
+          <w:b w:val="0"/>
+          <w:color w:val="D4D4D4"/>
+          <w:kern w:val="0"/>
+          <w:sz w:val="16"/>
+          <w:szCs w:val="16"/>
+          <w:shd w:val="clear" w:fill="1E1E1E"/>
+          <w:lang w:val="en-US" w:eastAsia="zh-CN" w:bidi="ar"/>
+        </w:rPr>
+        <w:t>){</w:t>
+      </w:r>
+    </w:p>
+    <w:p>
+      <w:pPr>
+        <w:keepNext w:val="0"/>
+        <w:keepLines w:val="0"/>
+        <w:widowControl/>
+        <w:suppressLineNumbers w:val="0"/>
+        <w:shd w:val="clear" w:fill="1E1E1E"/>
+        <w:spacing w:line="228" w:lineRule="atLeast"/>
+        <w:jc w:val="left"/>
+        <w:rPr>
+          <w:rFonts w:hint="default" w:ascii="Consolas" w:hAnsi="Consolas" w:eastAsia="Consolas" w:cs="Consolas"/>
+          <w:b w:val="0"/>
+          <w:color w:val="D4D4D4"/>
+          <w:sz w:val="16"/>
+          <w:szCs w:val="16"/>
+        </w:rPr>
+      </w:pPr>
+      <w:r>
+        <w:rPr>
+          <w:rFonts w:hint="default" w:ascii="Consolas" w:hAnsi="Consolas" w:eastAsia="Consolas" w:cs="Consolas"/>
+          <w:b w:val="0"/>
+          <w:color w:val="D4D4D4"/>
+          <w:kern w:val="0"/>
+          <w:sz w:val="16"/>
+          <w:szCs w:val="16"/>
+          <w:shd w:val="clear" w:fill="1E1E1E"/>
+          <w:lang w:val="en-US" w:eastAsia="zh-CN" w:bidi="ar"/>
+        </w:rPr>
+        <w:t>                </w:t>
+      </w:r>
+      <w:r>
+        <w:rPr>
+          <w:rFonts w:hint="default" w:ascii="Consolas" w:hAnsi="Consolas" w:eastAsia="Consolas" w:cs="Consolas"/>
+          <w:b w:val="0"/>
+          <w:color w:val="C586C0"/>
+          <w:kern w:val="0"/>
+          <w:sz w:val="16"/>
+          <w:szCs w:val="16"/>
+          <w:shd w:val="clear" w:fill="1E1E1E"/>
+          <w:lang w:val="en-US" w:eastAsia="zh-CN" w:bidi="ar"/>
+        </w:rPr>
+        <w:t>return</w:t>
+      </w:r>
+      <w:r>
+        <w:rPr>
+          <w:rFonts w:hint="default" w:ascii="Consolas" w:hAnsi="Consolas" w:eastAsia="Consolas" w:cs="Consolas"/>
+          <w:b w:val="0"/>
+          <w:color w:val="D4D4D4"/>
+          <w:kern w:val="0"/>
+          <w:sz w:val="16"/>
+          <w:szCs w:val="16"/>
+          <w:shd w:val="clear" w:fill="1E1E1E"/>
+          <w:lang w:val="en-US" w:eastAsia="zh-CN" w:bidi="ar"/>
+        </w:rPr>
+        <w:t> </w:t>
+      </w:r>
+      <w:r>
+        <w:rPr>
+          <w:rFonts w:hint="default" w:ascii="Consolas" w:hAnsi="Consolas" w:eastAsia="Consolas" w:cs="Consolas"/>
+          <w:b w:val="0"/>
+          <w:color w:val="569CD6"/>
+          <w:kern w:val="0"/>
+          <w:sz w:val="16"/>
+          <w:szCs w:val="16"/>
+          <w:shd w:val="clear" w:fill="1E1E1E"/>
+          <w:lang w:val="en-US" w:eastAsia="zh-CN" w:bidi="ar"/>
+        </w:rPr>
+        <w:t>this</w:t>
+      </w:r>
+      <w:r>
+        <w:rPr>
+          <w:rFonts w:hint="default" w:ascii="Consolas" w:hAnsi="Consolas" w:eastAsia="Consolas" w:cs="Consolas"/>
+          <w:b w:val="0"/>
+          <w:color w:val="D4D4D4"/>
+          <w:kern w:val="0"/>
+          <w:sz w:val="16"/>
+          <w:szCs w:val="16"/>
+          <w:shd w:val="clear" w:fill="1E1E1E"/>
+          <w:lang w:val="en-US" w:eastAsia="zh-CN" w:bidi="ar"/>
+        </w:rPr>
+        <w:t>.</w:t>
+      </w:r>
+      <w:r>
+        <w:rPr>
+          <w:rFonts w:hint="default" w:ascii="Consolas" w:hAnsi="Consolas" w:eastAsia="Consolas" w:cs="Consolas"/>
+          <w:b w:val="0"/>
+          <w:color w:val="9CDCFE"/>
+          <w:kern w:val="0"/>
+          <w:sz w:val="16"/>
+          <w:szCs w:val="16"/>
+          <w:shd w:val="clear" w:fill="1E1E1E"/>
+          <w:lang w:val="en-US" w:eastAsia="zh-CN" w:bidi="ar"/>
+        </w:rPr>
+        <w:t>list</w:t>
+      </w:r>
+      <w:r>
+        <w:rPr>
+          <w:rFonts w:hint="default" w:ascii="Consolas" w:hAnsi="Consolas" w:eastAsia="Consolas" w:cs="Consolas"/>
+          <w:b w:val="0"/>
+          <w:color w:val="D4D4D4"/>
+          <w:kern w:val="0"/>
+          <w:sz w:val="16"/>
+          <w:szCs w:val="16"/>
+          <w:shd w:val="clear" w:fill="1E1E1E"/>
+          <w:lang w:val="en-US" w:eastAsia="zh-CN" w:bidi="ar"/>
+        </w:rPr>
+        <w:t>.</w:t>
+      </w:r>
+      <w:r>
+        <w:rPr>
+          <w:rFonts w:hint="default" w:ascii="Consolas" w:hAnsi="Consolas" w:eastAsia="Consolas" w:cs="Consolas"/>
+          <w:b w:val="0"/>
+          <w:color w:val="DCDCAA"/>
+          <w:kern w:val="0"/>
+          <w:sz w:val="16"/>
+          <w:szCs w:val="16"/>
+          <w:shd w:val="clear" w:fill="1E1E1E"/>
+          <w:lang w:val="en-US" w:eastAsia="zh-CN" w:bidi="ar"/>
+        </w:rPr>
+        <w:t>filter</w:t>
+      </w:r>
+      <w:r>
+        <w:rPr>
+          <w:rFonts w:hint="default" w:ascii="Consolas" w:hAnsi="Consolas" w:eastAsia="Consolas" w:cs="Consolas"/>
+          <w:b w:val="0"/>
+          <w:color w:val="D4D4D4"/>
+          <w:kern w:val="0"/>
+          <w:sz w:val="16"/>
+          <w:szCs w:val="16"/>
+          <w:shd w:val="clear" w:fill="1E1E1E"/>
+          <w:lang w:val="en-US" w:eastAsia="zh-CN" w:bidi="ar"/>
+        </w:rPr>
+        <w:t>(</w:t>
+      </w:r>
+      <w:r>
+        <w:rPr>
+          <w:rFonts w:hint="default" w:ascii="Consolas" w:hAnsi="Consolas" w:eastAsia="Consolas" w:cs="Consolas"/>
+          <w:b w:val="0"/>
+          <w:color w:val="569CD6"/>
+          <w:kern w:val="0"/>
+          <w:sz w:val="16"/>
+          <w:szCs w:val="16"/>
+          <w:shd w:val="clear" w:fill="1E1E1E"/>
+          <w:lang w:val="en-US" w:eastAsia="zh-CN" w:bidi="ar"/>
+        </w:rPr>
+        <w:t>function</w:t>
+      </w:r>
+      <w:r>
+        <w:rPr>
+          <w:rFonts w:hint="default" w:ascii="Consolas" w:hAnsi="Consolas" w:eastAsia="Consolas" w:cs="Consolas"/>
+          <w:b w:val="0"/>
+          <w:color w:val="D4D4D4"/>
+          <w:kern w:val="0"/>
+          <w:sz w:val="16"/>
+          <w:szCs w:val="16"/>
+          <w:shd w:val="clear" w:fill="1E1E1E"/>
+          <w:lang w:val="en-US" w:eastAsia="zh-CN" w:bidi="ar"/>
+        </w:rPr>
+        <w:t>(){</w:t>
+      </w:r>
+    </w:p>
+    <w:p>
+      <w:pPr>
+        <w:keepNext w:val="0"/>
+        <w:keepLines w:val="0"/>
+        <w:widowControl/>
+        <w:suppressLineNumbers w:val="0"/>
+        <w:shd w:val="clear" w:fill="1E1E1E"/>
+        <w:spacing w:line="228" w:lineRule="atLeast"/>
+        <w:jc w:val="left"/>
+        <w:rPr>
+          <w:rFonts w:hint="default" w:ascii="Consolas" w:hAnsi="Consolas" w:eastAsia="Consolas" w:cs="Consolas"/>
+          <w:b w:val="0"/>
+          <w:color w:val="D4D4D4"/>
+          <w:sz w:val="16"/>
+          <w:szCs w:val="16"/>
+        </w:rPr>
+      </w:pPr>
+      <w:r>
+        <w:rPr>
+          <w:rFonts w:hint="default" w:ascii="Consolas" w:hAnsi="Consolas" w:eastAsia="Consolas" w:cs="Consolas"/>
+          <w:b w:val="0"/>
+          <w:color w:val="D4D4D4"/>
+          <w:kern w:val="0"/>
+          <w:sz w:val="16"/>
+          <w:szCs w:val="16"/>
+          <w:shd w:val="clear" w:fill="1E1E1E"/>
+          <w:lang w:val="en-US" w:eastAsia="zh-CN" w:bidi="ar"/>
+        </w:rPr>
+        <w:t>                    </w:t>
+      </w:r>
+      <w:r>
+        <w:rPr>
+          <w:rFonts w:hint="default" w:ascii="Consolas" w:hAnsi="Consolas" w:eastAsia="Consolas" w:cs="Consolas"/>
+          <w:b w:val="0"/>
+          <w:color w:val="C586C0"/>
+          <w:kern w:val="0"/>
+          <w:sz w:val="16"/>
+          <w:szCs w:val="16"/>
+          <w:shd w:val="clear" w:fill="1E1E1E"/>
+          <w:lang w:val="en-US" w:eastAsia="zh-CN" w:bidi="ar"/>
+        </w:rPr>
+        <w:t>return</w:t>
+      </w:r>
+      <w:r>
+        <w:rPr>
+          <w:rFonts w:hint="default" w:ascii="Consolas" w:hAnsi="Consolas" w:eastAsia="Consolas" w:cs="Consolas"/>
+          <w:b w:val="0"/>
+          <w:color w:val="D4D4D4"/>
+          <w:kern w:val="0"/>
+          <w:sz w:val="16"/>
+          <w:szCs w:val="16"/>
+          <w:shd w:val="clear" w:fill="1E1E1E"/>
+          <w:lang w:val="en-US" w:eastAsia="zh-CN" w:bidi="ar"/>
+        </w:rPr>
+        <w:t> </w:t>
+      </w:r>
+      <w:r>
+        <w:rPr>
+          <w:rFonts w:hint="default" w:ascii="Consolas" w:hAnsi="Consolas" w:eastAsia="Consolas" w:cs="Consolas"/>
+          <w:b w:val="0"/>
+          <w:color w:val="569CD6"/>
+          <w:kern w:val="0"/>
+          <w:sz w:val="16"/>
+          <w:szCs w:val="16"/>
+          <w:shd w:val="clear" w:fill="1E1E1E"/>
+          <w:lang w:val="en-US" w:eastAsia="zh-CN" w:bidi="ar"/>
+        </w:rPr>
+        <w:t>true</w:t>
+      </w:r>
+      <w:r>
+        <w:rPr>
+          <w:rFonts w:hint="default" w:ascii="Consolas" w:hAnsi="Consolas" w:eastAsia="Consolas" w:cs="Consolas"/>
+          <w:b w:val="0"/>
+          <w:color w:val="D4D4D4"/>
+          <w:kern w:val="0"/>
+          <w:sz w:val="16"/>
+          <w:szCs w:val="16"/>
+          <w:shd w:val="clear" w:fill="1E1E1E"/>
+          <w:lang w:val="en-US" w:eastAsia="zh-CN" w:bidi="ar"/>
+        </w:rPr>
+        <w:t>;</w:t>
+      </w:r>
+    </w:p>
+    <w:p>
+      <w:pPr>
+        <w:keepNext w:val="0"/>
+        <w:keepLines w:val="0"/>
+        <w:widowControl/>
+        <w:suppressLineNumbers w:val="0"/>
+        <w:shd w:val="clear" w:fill="1E1E1E"/>
+        <w:spacing w:line="228" w:lineRule="atLeast"/>
+        <w:jc w:val="left"/>
+        <w:rPr>
+          <w:rFonts w:hint="default" w:ascii="Consolas" w:hAnsi="Consolas" w:eastAsia="Consolas" w:cs="Consolas"/>
+          <w:b w:val="0"/>
+          <w:color w:val="D4D4D4"/>
+          <w:sz w:val="16"/>
+          <w:szCs w:val="16"/>
+        </w:rPr>
+      </w:pPr>
+      <w:r>
+        <w:rPr>
+          <w:rFonts w:hint="default" w:ascii="Consolas" w:hAnsi="Consolas" w:eastAsia="Consolas" w:cs="Consolas"/>
+          <w:b w:val="0"/>
+          <w:color w:val="D4D4D4"/>
+          <w:kern w:val="0"/>
+          <w:sz w:val="16"/>
+          <w:szCs w:val="16"/>
+          <w:shd w:val="clear" w:fill="1E1E1E"/>
+          <w:lang w:val="en-US" w:eastAsia="zh-CN" w:bidi="ar"/>
         </w:rPr>
         <w:t>                })</w:t>
       </w:r>
-      <w:r>
-        <w:rPr>
-          <w:rFonts w:ascii="宋体" w:hAnsi="宋体" w:eastAsia="宋体" w:cs="宋体"/>
-          <w:sz w:val="24"/>
-          <w:szCs w:val="24"/>
-        </w:rPr>
-        <w:br w:type="textWrapping"/>
-      </w:r>
-      <w:r>
-        <w:rPr>
-          <w:rFonts w:ascii="宋体" w:hAnsi="宋体" w:eastAsia="宋体" w:cs="宋体"/>
-          <w:sz w:val="24"/>
-          <w:szCs w:val="24"/>
+    </w:p>
+    <w:p>
+      <w:pPr>
+        <w:keepNext w:val="0"/>
+        <w:keepLines w:val="0"/>
+        <w:widowControl/>
+        <w:suppressLineNumbers w:val="0"/>
+        <w:shd w:val="clear" w:fill="1E1E1E"/>
+        <w:spacing w:line="228" w:lineRule="atLeast"/>
+        <w:jc w:val="left"/>
+        <w:rPr>
+          <w:rFonts w:hint="default" w:ascii="Consolas" w:hAnsi="Consolas" w:eastAsia="Consolas" w:cs="Consolas"/>
+          <w:b w:val="0"/>
+          <w:color w:val="D4D4D4"/>
+          <w:sz w:val="16"/>
+          <w:szCs w:val="16"/>
+        </w:rPr>
+      </w:pPr>
+      <w:r>
+        <w:rPr>
+          <w:rFonts w:hint="default" w:ascii="Consolas" w:hAnsi="Consolas" w:eastAsia="Consolas" w:cs="Consolas"/>
+          <w:b w:val="0"/>
+          <w:color w:val="D4D4D4"/>
+          <w:kern w:val="0"/>
+          <w:sz w:val="16"/>
+          <w:szCs w:val="16"/>
+          <w:shd w:val="clear" w:fill="1E1E1E"/>
+          <w:lang w:val="en-US" w:eastAsia="zh-CN" w:bidi="ar"/>
         </w:rPr>
         <w:t>            }</w:t>
       </w:r>
-      <w:r>
-        <w:rPr>
-          <w:rFonts w:ascii="宋体" w:hAnsi="宋体" w:eastAsia="宋体" w:cs="宋体"/>
-          <w:sz w:val="24"/>
-          <w:szCs w:val="24"/>
-        </w:rPr>
-        <w:br w:type="textWrapping"/>
-      </w:r>
-      <w:r>
-        <w:rPr>
-          <w:rFonts w:ascii="宋体" w:hAnsi="宋体" w:eastAsia="宋体" w:cs="宋体"/>
-          <w:sz w:val="24"/>
-          <w:szCs w:val="24"/>
-        </w:rPr>
-        <w:br w:type="textWrapping"/>
-      </w:r>
-      <w:r>
-        <w:rPr>
-          <w:rFonts w:ascii="宋体" w:hAnsi="宋体" w:eastAsia="宋体" w:cs="宋体"/>
-          <w:sz w:val="24"/>
-          <w:szCs w:val="24"/>
-        </w:rPr>
-        <w:t>ng-click="invite()"</w:t>
-      </w:r>
-      <w:r>
-        <w:rPr>
-          <w:rFonts w:ascii="宋体" w:hAnsi="宋体" w:eastAsia="宋体" w:cs="宋体"/>
-          <w:sz w:val="24"/>
-          <w:szCs w:val="24"/>
-        </w:rPr>
-        <w:br w:type="textWrapping"/>
-      </w:r>
-      <w:r>
-        <w:rPr>
-          <w:rFonts w:ascii="宋体" w:hAnsi="宋体" w:eastAsia="宋体" w:cs="宋体"/>
-          <w:sz w:val="24"/>
-          <w:szCs w:val="24"/>
-        </w:rPr>
-        <w:t> $scope.invite = function () {</w:t>
-      </w:r>
-      <w:r>
-        <w:rPr>
-          <w:rFonts w:ascii="宋体" w:hAnsi="宋体" w:eastAsia="宋体" w:cs="宋体"/>
-          <w:sz w:val="24"/>
-          <w:szCs w:val="24"/>
-        </w:rPr>
-        <w:br w:type="textWrapping"/>
-      </w:r>
-      <w:r>
-        <w:rPr>
-          <w:rFonts w:ascii="宋体" w:hAnsi="宋体" w:eastAsia="宋体" w:cs="宋体"/>
-          <w:sz w:val="24"/>
-          <w:szCs w:val="24"/>
-        </w:rPr>
-        <w:t>        modelService.add(guestInfo.name, guestInfo.phone);</w:t>
-      </w:r>
-      <w:r>
-        <w:rPr>
-          <w:rFonts w:ascii="宋体" w:hAnsi="宋体" w:eastAsia="宋体" w:cs="宋体"/>
-          <w:sz w:val="24"/>
-          <w:szCs w:val="24"/>
-        </w:rPr>
-        <w:br w:type="textWrapping"/>
-      </w:r>
-      <w:r>
-        <w:rPr>
-          <w:rFonts w:ascii="宋体" w:hAnsi="宋体" w:eastAsia="宋体" w:cs="宋体"/>
-          <w:sz w:val="24"/>
-          <w:szCs w:val="24"/>
-        </w:rPr>
-        <w:t>        $scope.guests = modelService.getList(state);</w:t>
-      </w:r>
-      <w:r>
-        <w:rPr>
-          <w:rFonts w:ascii="宋体" w:hAnsi="宋体" w:eastAsia="宋体" w:cs="宋体"/>
-          <w:sz w:val="24"/>
-          <w:szCs w:val="24"/>
-        </w:rPr>
-        <w:br w:type="textWrapping"/>
-      </w:r>
-      <w:r>
-        <w:rPr>
-          <w:rFonts w:ascii="宋体" w:hAnsi="宋体" w:eastAsia="宋体" w:cs="宋体"/>
-          <w:sz w:val="24"/>
-          <w:szCs w:val="24"/>
-        </w:rPr>
-        <w:t>}</w:t>
-      </w:r>
-      <w:r>
-        <w:rPr>
-          <w:rFonts w:ascii="宋体" w:hAnsi="宋体" w:eastAsia="宋体" w:cs="宋体"/>
-          <w:sz w:val="24"/>
-          <w:szCs w:val="24"/>
-        </w:rPr>
-        <w:br w:type="textWrapping"/>
-      </w:r>
-      <w:r>
-        <w:rPr>
-          <w:rFonts w:ascii="宋体" w:hAnsi="宋体" w:eastAsia="宋体" w:cs="宋体"/>
-          <w:sz w:val="24"/>
-          <w:szCs w:val="24"/>
-        </w:rPr>
-        <w:br w:type="textWrapping"/>
-      </w:r>
-      <w:r>
-        <w:rPr>
-          <w:rFonts w:ascii="宋体" w:hAnsi="宋体" w:eastAsia="宋体" w:cs="宋体"/>
-          <w:sz w:val="24"/>
-          <w:szCs w:val="24"/>
-        </w:rPr>
-        <w:t>model.factory('modelService', function () {</w:t>
-      </w:r>
-      <w:r>
-        <w:rPr>
-          <w:rFonts w:ascii="宋体" w:hAnsi="宋体" w:eastAsia="宋体" w:cs="宋体"/>
-          <w:sz w:val="24"/>
-          <w:szCs w:val="24"/>
-        </w:rPr>
-        <w:br w:type="textWrapping"/>
-      </w:r>
-      <w:r>
-        <w:rPr>
-          <w:rFonts w:ascii="宋体" w:hAnsi="宋体" w:eastAsia="宋体" w:cs="宋体"/>
-          <w:sz w:val="24"/>
-          <w:szCs w:val="24"/>
-        </w:rPr>
-        <w:t>    var guestList = {</w:t>
-      </w:r>
-      <w:r>
-        <w:rPr>
-          <w:rFonts w:ascii="宋体" w:hAnsi="宋体" w:eastAsia="宋体" w:cs="宋体"/>
-          <w:sz w:val="24"/>
-          <w:szCs w:val="24"/>
-        </w:rPr>
-        <w:br w:type="textWrapping"/>
-      </w:r>
-      <w:r>
-        <w:rPr>
-          <w:rFonts w:ascii="宋体" w:hAnsi="宋体" w:eastAsia="宋体" w:cs="宋体"/>
-          <w:sz w:val="24"/>
-          <w:szCs w:val="24"/>
-        </w:rPr>
-        <w:t>        list: [],</w:t>
-      </w:r>
-      <w:r>
-        <w:rPr>
-          <w:rFonts w:ascii="宋体" w:hAnsi="宋体" w:eastAsia="宋体" w:cs="宋体"/>
-          <w:sz w:val="24"/>
-          <w:szCs w:val="24"/>
-        </w:rPr>
-        <w:br w:type="textWrapping"/>
-      </w:r>
-      <w:r>
-        <w:rPr>
-          <w:rFonts w:ascii="宋体" w:hAnsi="宋体" w:eastAsia="宋体" w:cs="宋体"/>
-          <w:sz w:val="24"/>
-          <w:szCs w:val="24"/>
-        </w:rPr>
-        <w:t>        add: function (name, phone) {</w:t>
-      </w:r>
-      <w:r>
-        <w:rPr>
-          <w:rFonts w:ascii="宋体" w:hAnsi="宋体" w:eastAsia="宋体" w:cs="宋体"/>
-          <w:sz w:val="24"/>
-          <w:szCs w:val="24"/>
-        </w:rPr>
-        <w:br w:type="textWrapping"/>
-      </w:r>
-      <w:r>
-        <w:rPr>
-          <w:rFonts w:ascii="宋体" w:hAnsi="宋体" w:eastAsia="宋体" w:cs="宋体"/>
-          <w:sz w:val="24"/>
-          <w:szCs w:val="24"/>
-        </w:rPr>
-        <w:t>        var guest = new Guest(name, phone);</w:t>
-      </w:r>
-      <w:r>
-        <w:rPr>
-          <w:rFonts w:ascii="宋体" w:hAnsi="宋体" w:eastAsia="宋体" w:cs="宋体"/>
-          <w:sz w:val="24"/>
-          <w:szCs w:val="24"/>
-        </w:rPr>
-        <w:br w:type="textWrapping"/>
-      </w:r>
-      <w:r>
-        <w:rPr>
-          <w:rFonts w:ascii="宋体" w:hAnsi="宋体" w:eastAsia="宋体" w:cs="宋体"/>
-          <w:sz w:val="24"/>
-          <w:szCs w:val="24"/>
-        </w:rPr>
-        <w:t>        this.list.push(guest);</w:t>
-      </w:r>
-      <w:r>
-        <w:rPr>
-          <w:rFonts w:ascii="宋体" w:hAnsi="宋体" w:eastAsia="宋体" w:cs="宋体"/>
-          <w:sz w:val="24"/>
-          <w:szCs w:val="24"/>
-        </w:rPr>
-        <w:br w:type="textWrapping"/>
-      </w:r>
-      <w:r>
-        <w:rPr>
-          <w:rFonts w:ascii="宋体" w:hAnsi="宋体" w:eastAsia="宋体" w:cs="宋体"/>
-          <w:sz w:val="24"/>
-          <w:szCs w:val="24"/>
-        </w:rPr>
-        <w:t>}</w:t>
-      </w:r>
-      <w:r>
-        <w:rPr>
-          <w:rFonts w:ascii="宋体" w:hAnsi="宋体" w:eastAsia="宋体" w:cs="宋体"/>
-          <w:sz w:val="24"/>
-          <w:szCs w:val="24"/>
-        </w:rPr>
-        <w:br w:type="textWrapping"/>
-      </w:r>
-      <w:r>
-        <w:rPr>
-          <w:rFonts w:ascii="宋体" w:hAnsi="宋体" w:eastAsia="宋体" w:cs="宋体"/>
-          <w:sz w:val="24"/>
-          <w:szCs w:val="24"/>
-        </w:rPr>
-        <w:t>getList:function(state){</w:t>
-      </w:r>
-      <w:r>
-        <w:rPr>
-          <w:rFonts w:ascii="宋体" w:hAnsi="宋体" w:eastAsia="宋体" w:cs="宋体"/>
-          <w:sz w:val="24"/>
-          <w:szCs w:val="24"/>
-        </w:rPr>
-        <w:br w:type="textWrapping"/>
-      </w:r>
-      <w:r>
-        <w:rPr>
-          <w:rFonts w:ascii="宋体" w:hAnsi="宋体" w:eastAsia="宋体" w:cs="宋体"/>
-          <w:sz w:val="24"/>
-          <w:szCs w:val="24"/>
-        </w:rPr>
-        <w:t>            if (state==Guest.ALL){</w:t>
-      </w:r>
-      <w:r>
-        <w:rPr>
-          <w:rFonts w:ascii="宋体" w:hAnsi="宋体" w:eastAsia="宋体" w:cs="宋体"/>
-          <w:sz w:val="24"/>
-          <w:szCs w:val="24"/>
-        </w:rPr>
-        <w:br w:type="textWrapping"/>
-      </w:r>
-      <w:r>
-        <w:rPr>
-          <w:rFonts w:ascii="宋体" w:hAnsi="宋体" w:eastAsia="宋体" w:cs="宋体"/>
-          <w:sz w:val="24"/>
-          <w:szCs w:val="24"/>
-        </w:rPr>
-        <w:t>                return this.list.filter(function(){</w:t>
-      </w:r>
-      <w:r>
-        <w:rPr>
-          <w:rFonts w:ascii="宋体" w:hAnsi="宋体" w:eastAsia="宋体" w:cs="宋体"/>
-          <w:sz w:val="24"/>
-          <w:szCs w:val="24"/>
-        </w:rPr>
-        <w:br w:type="textWrapping"/>
-      </w:r>
-      <w:r>
-        <w:rPr>
-          <w:rFonts w:ascii="宋体" w:hAnsi="宋体" w:eastAsia="宋体" w:cs="宋体"/>
-          <w:sz w:val="24"/>
-          <w:szCs w:val="24"/>
-        </w:rPr>
-        <w:t>                    return true;</w:t>
-      </w:r>
-      <w:r>
-        <w:rPr>
-          <w:rFonts w:ascii="宋体" w:hAnsi="宋体" w:eastAsia="宋体" w:cs="宋体"/>
-          <w:sz w:val="24"/>
-          <w:szCs w:val="24"/>
-        </w:rPr>
-        <w:br w:type="textWrapping"/>
-      </w:r>
-      <w:r>
-        <w:rPr>
-          <w:rFonts w:ascii="宋体" w:hAnsi="宋体" w:eastAsia="宋体" w:cs="宋体"/>
-          <w:sz w:val="24"/>
-          <w:szCs w:val="24"/>
-        </w:rPr>
-        <w:t>                })</w:t>
-      </w:r>
-      <w:r>
-        <w:rPr>
-          <w:rFonts w:ascii="宋体" w:hAnsi="宋体" w:eastAsia="宋体" w:cs="宋体"/>
-          <w:sz w:val="24"/>
-          <w:szCs w:val="24"/>
-        </w:rPr>
-        <w:br w:type="textWrapping"/>
-      </w:r>
-      <w:r>
-        <w:rPr>
-          <w:rFonts w:ascii="宋体" w:hAnsi="宋体" w:eastAsia="宋体" w:cs="宋体"/>
-          <w:sz w:val="24"/>
-          <w:szCs w:val="24"/>
-        </w:rPr>
-        <w:t>            }</w:t>
-      </w:r>
-      <w:r>
-        <w:rPr>
-          <w:rFonts w:ascii="宋体" w:hAnsi="宋体" w:eastAsia="宋体" w:cs="宋体"/>
-          <w:sz w:val="24"/>
-          <w:szCs w:val="24"/>
-        </w:rPr>
-        <w:br w:type="textWrapping"/>
-      </w:r>
-      <w:r>
-        <w:rPr>
-          <w:rFonts w:ascii="宋体" w:hAnsi="宋体" w:eastAsia="宋体" w:cs="宋体"/>
-          <w:sz w:val="24"/>
-          <w:szCs w:val="24"/>
-        </w:rPr>
-        <w:br w:type="textWrapping"/>
-      </w:r>
-      <w:r>
-        <w:rPr>
-          <w:rFonts w:ascii="宋体" w:hAnsi="宋体" w:eastAsia="宋体" w:cs="宋体"/>
-          <w:sz w:val="24"/>
-          <w:szCs w:val="24"/>
-        </w:rPr>
-        <w:t>ng-click="invite()"</w:t>
-      </w:r>
-      <w:r>
-        <w:rPr>
-          <w:rFonts w:ascii="宋体" w:hAnsi="宋体" w:eastAsia="宋体" w:cs="宋体"/>
-          <w:sz w:val="24"/>
-          <w:szCs w:val="24"/>
-        </w:rPr>
-        <w:br w:type="textWrapping"/>
-      </w:r>
-      <w:r>
-        <w:rPr>
-          <w:rFonts w:ascii="宋体" w:hAnsi="宋体" w:eastAsia="宋体" w:cs="宋体"/>
-          <w:sz w:val="24"/>
-          <w:szCs w:val="24"/>
-        </w:rPr>
-        <w:t> $scope.invite = function () {</w:t>
-      </w:r>
-      <w:r>
-        <w:rPr>
-          <w:rFonts w:ascii="宋体" w:hAnsi="宋体" w:eastAsia="宋体" w:cs="宋体"/>
-          <w:sz w:val="24"/>
-          <w:szCs w:val="24"/>
-        </w:rPr>
-        <w:br w:type="textWrapping"/>
-      </w:r>
-      <w:r>
-        <w:rPr>
-          <w:rFonts w:ascii="宋体" w:hAnsi="宋体" w:eastAsia="宋体" w:cs="宋体"/>
-          <w:sz w:val="24"/>
-          <w:szCs w:val="24"/>
-        </w:rPr>
-        <w:t>        modelService.add(guestInfo.name, guestInfo.phone);</w:t>
-      </w:r>
-      <w:r>
-        <w:rPr>
-          <w:rFonts w:ascii="宋体" w:hAnsi="宋体" w:eastAsia="宋体" w:cs="宋体"/>
-          <w:sz w:val="24"/>
-          <w:szCs w:val="24"/>
-        </w:rPr>
-        <w:br w:type="textWrapping"/>
-      </w:r>
-      <w:r>
-        <w:rPr>
-          <w:rFonts w:ascii="宋体" w:hAnsi="宋体" w:eastAsia="宋体" w:cs="宋体"/>
-          <w:sz w:val="24"/>
-          <w:szCs w:val="24"/>
-        </w:rPr>
-        <w:t>        $scope.guests = modelService.getList(state);</w:t>
-      </w:r>
-      <w:r>
-        <w:rPr>
-          <w:rFonts w:ascii="宋体" w:hAnsi="宋体" w:eastAsia="宋体" w:cs="宋体"/>
-          <w:sz w:val="24"/>
-          <w:szCs w:val="24"/>
-        </w:rPr>
-        <w:br w:type="textWrapping"/>
-      </w:r>
-      <w:r>
-        <w:rPr>
-          <w:rFonts w:ascii="宋体" w:hAnsi="宋体" w:eastAsia="宋体" w:cs="宋体"/>
-          <w:sz w:val="24"/>
-          <w:szCs w:val="24"/>
-        </w:rPr>
-        <w:t>}</w:t>
-      </w:r>
-      <w:r>
-        <w:rPr>
-          <w:rFonts w:ascii="宋体" w:hAnsi="宋体" w:eastAsia="宋体" w:cs="宋体"/>
-          <w:sz w:val="24"/>
-          <w:szCs w:val="24"/>
-        </w:rPr>
-        <w:br w:type="textWrapping"/>
-      </w:r>
-      <w:r>
-        <w:rPr>
-          <w:rFonts w:ascii="宋体" w:hAnsi="宋体" w:eastAsia="宋体" w:cs="宋体"/>
-          <w:sz w:val="24"/>
-          <w:szCs w:val="24"/>
-        </w:rPr>
-        <w:br w:type="textWrapping"/>
-      </w:r>
-      <w:r>
-        <w:rPr>
-          <w:rFonts w:ascii="宋体" w:hAnsi="宋体" w:eastAsia="宋体" w:cs="宋体"/>
-          <w:sz w:val="24"/>
-          <w:szCs w:val="24"/>
-        </w:rPr>
-        <w:t>model.factory('modelService', function () {</w:t>
-      </w:r>
-      <w:r>
-        <w:rPr>
-          <w:rFonts w:ascii="宋体" w:hAnsi="宋体" w:eastAsia="宋体" w:cs="宋体"/>
-          <w:sz w:val="24"/>
-          <w:szCs w:val="24"/>
-        </w:rPr>
-        <w:br w:type="textWrapping"/>
-      </w:r>
-      <w:r>
-        <w:rPr>
-          <w:rFonts w:ascii="宋体" w:hAnsi="宋体" w:eastAsia="宋体" w:cs="宋体"/>
-          <w:sz w:val="24"/>
-          <w:szCs w:val="24"/>
-        </w:rPr>
-        <w:t>    var guestList = {</w:t>
-      </w:r>
-      <w:r>
-        <w:rPr>
-          <w:rFonts w:ascii="宋体" w:hAnsi="宋体" w:eastAsia="宋体" w:cs="宋体"/>
-          <w:sz w:val="24"/>
-          <w:szCs w:val="24"/>
-        </w:rPr>
-        <w:br w:type="textWrapping"/>
-      </w:r>
-      <w:r>
-        <w:rPr>
-          <w:rFonts w:ascii="宋体" w:hAnsi="宋体" w:eastAsia="宋体" w:cs="宋体"/>
-          <w:sz w:val="24"/>
-          <w:szCs w:val="24"/>
-        </w:rPr>
-        <w:t>        list: [],</w:t>
-      </w:r>
-      <w:r>
-        <w:rPr>
-          <w:rFonts w:ascii="宋体" w:hAnsi="宋体" w:eastAsia="宋体" w:cs="宋体"/>
-          <w:sz w:val="24"/>
-          <w:szCs w:val="24"/>
-        </w:rPr>
-        <w:br w:type="textWrapping"/>
-      </w:r>
-      <w:r>
-        <w:rPr>
-          <w:rFonts w:ascii="宋体" w:hAnsi="宋体" w:eastAsia="宋体" w:cs="宋体"/>
-          <w:sz w:val="24"/>
-          <w:szCs w:val="24"/>
-        </w:rPr>
-        <w:t>        add: function (name, phone) {</w:t>
-      </w:r>
-      <w:r>
-        <w:rPr>
-          <w:rFonts w:ascii="宋体" w:hAnsi="宋体" w:eastAsia="宋体" w:cs="宋体"/>
-          <w:sz w:val="24"/>
-          <w:szCs w:val="24"/>
-        </w:rPr>
-        <w:br w:type="textWrapping"/>
-      </w:r>
-      <w:r>
-        <w:rPr>
-          <w:rFonts w:ascii="宋体" w:hAnsi="宋体" w:eastAsia="宋体" w:cs="宋体"/>
-          <w:sz w:val="24"/>
-          <w:szCs w:val="24"/>
-        </w:rPr>
-        <w:t>        var guest = new Guest(name, phone);</w:t>
-      </w:r>
-      <w:r>
-        <w:rPr>
-          <w:rFonts w:ascii="宋体" w:hAnsi="宋体" w:eastAsia="宋体" w:cs="宋体"/>
-          <w:sz w:val="24"/>
-          <w:szCs w:val="24"/>
-        </w:rPr>
-        <w:br w:type="textWrapping"/>
-      </w:r>
-      <w:r>
-        <w:rPr>
-          <w:rFonts w:ascii="宋体" w:hAnsi="宋体" w:eastAsia="宋体" w:cs="宋体"/>
-          <w:sz w:val="24"/>
-          <w:szCs w:val="24"/>
-        </w:rPr>
-        <w:t>        this.list.push(guest);</w:t>
-      </w:r>
-      <w:r>
-        <w:rPr>
-          <w:rFonts w:ascii="宋体" w:hAnsi="宋体" w:eastAsia="宋体" w:cs="宋体"/>
-          <w:sz w:val="24"/>
-          <w:szCs w:val="24"/>
-        </w:rPr>
-        <w:br w:type="textWrapping"/>
-      </w:r>
-      <w:r>
-        <w:rPr>
-          <w:rFonts w:ascii="宋体" w:hAnsi="宋体" w:eastAsia="宋体" w:cs="宋体"/>
-          <w:sz w:val="24"/>
-          <w:szCs w:val="24"/>
-        </w:rPr>
-        <w:t>}</w:t>
-      </w:r>
-      <w:r>
-        <w:rPr>
-          <w:rFonts w:ascii="宋体" w:hAnsi="宋体" w:eastAsia="宋体" w:cs="宋体"/>
-          <w:sz w:val="24"/>
-          <w:szCs w:val="24"/>
-        </w:rPr>
-        <w:br w:type="textWrapping"/>
-      </w:r>
-      <w:r>
-        <w:rPr>
-          <w:rFonts w:ascii="宋体" w:hAnsi="宋体" w:eastAsia="宋体" w:cs="宋体"/>
-          <w:sz w:val="24"/>
-          <w:szCs w:val="24"/>
-        </w:rPr>
-        <w:t>getList:function(state){</w:t>
-      </w:r>
-      <w:r>
-        <w:rPr>
-          <w:rFonts w:ascii="宋体" w:hAnsi="宋体" w:eastAsia="宋体" w:cs="宋体"/>
-          <w:sz w:val="24"/>
-          <w:szCs w:val="24"/>
-        </w:rPr>
-        <w:br w:type="textWrapping"/>
-      </w:r>
-      <w:r>
-        <w:rPr>
-          <w:rFonts w:ascii="宋体" w:hAnsi="宋体" w:eastAsia="宋体" w:cs="宋体"/>
-          <w:sz w:val="24"/>
-          <w:szCs w:val="24"/>
-        </w:rPr>
-        <w:t>            if (state==Guest.ALL){</w:t>
-      </w:r>
-      <w:r>
-        <w:rPr>
-          <w:rFonts w:ascii="宋体" w:hAnsi="宋体" w:eastAsia="宋体" w:cs="宋体"/>
-          <w:sz w:val="24"/>
-          <w:szCs w:val="24"/>
-        </w:rPr>
-        <w:br w:type="textWrapping"/>
-      </w:r>
-      <w:r>
-        <w:rPr>
-          <w:rFonts w:ascii="宋体" w:hAnsi="宋体" w:eastAsia="宋体" w:cs="宋体"/>
-          <w:sz w:val="24"/>
-          <w:szCs w:val="24"/>
-        </w:rPr>
-        <w:t>                return this.list.filter(function(){</w:t>
-      </w:r>
-      <w:r>
-        <w:rPr>
-          <w:rFonts w:ascii="宋体" w:hAnsi="宋体" w:eastAsia="宋体" w:cs="宋体"/>
-          <w:sz w:val="24"/>
-          <w:szCs w:val="24"/>
-        </w:rPr>
-        <w:br w:type="textWrapping"/>
-      </w:r>
-      <w:r>
-        <w:rPr>
-          <w:rFonts w:ascii="宋体" w:hAnsi="宋体" w:eastAsia="宋体" w:cs="宋体"/>
-          <w:sz w:val="24"/>
-          <w:szCs w:val="24"/>
-        </w:rPr>
-        <w:t>                    return true;</w:t>
-      </w:r>
-      <w:r>
-        <w:rPr>
-          <w:rFonts w:ascii="宋体" w:hAnsi="宋体" w:eastAsia="宋体" w:cs="宋体"/>
-          <w:sz w:val="24"/>
-          <w:szCs w:val="24"/>
-        </w:rPr>
-        <w:br w:type="textWrapping"/>
-      </w:r>
-      <w:r>
-        <w:rPr>
-          <w:rFonts w:ascii="宋体" w:hAnsi="宋体" w:eastAsia="宋体" w:cs="宋体"/>
-          <w:sz w:val="24"/>
-          <w:szCs w:val="24"/>
-        </w:rPr>
-        <w:t>                })</w:t>
-      </w:r>
-      <w:r>
-        <w:rPr>
-          <w:rFonts w:ascii="宋体" w:hAnsi="宋体" w:eastAsia="宋体" w:cs="宋体"/>
-          <w:sz w:val="24"/>
-          <w:szCs w:val="24"/>
-        </w:rPr>
-        <w:br w:type="textWrapping"/>
-      </w:r>
-      <w:r>
-        <w:rPr>
-          <w:rFonts w:ascii="宋体" w:hAnsi="宋体" w:eastAsia="宋体" w:cs="宋体"/>
-          <w:sz w:val="24"/>
-          <w:szCs w:val="24"/>
-        </w:rPr>
-        <w:t>            }</w:t>
-      </w:r>
-    </w:p>
-    <w:p>
-      <w:pPr>
-        <w:rPr>
-          <w:rFonts w:hint="eastAsia"/>
-          <w:sz w:val="28"/>
-          <w:szCs w:val="28"/>
-        </w:rPr>
-      </w:pPr>
-      <w:r>
-        <w:rPr>
-          <w:rFonts w:hint="eastAsia"/>
-          <w:sz w:val="28"/>
-          <w:szCs w:val="28"/>
-        </w:rPr>
-        <w:t xml:space="preserve">4）  </w:t>
-      </w:r>
-      <w:r>
-        <w:rPr>
-          <w:rFonts w:hint="eastAsia"/>
-          <w:sz w:val="28"/>
-          <w:szCs w:val="28"/>
-          <w:lang w:eastAsia="zh-CN"/>
-        </w:rPr>
-        <w:t>模仿并编写实现以上功能的简化代码</w:t>
-      </w:r>
-      <w:r>
-        <w:rPr>
-          <w:rFonts w:hint="eastAsia"/>
-          <w:sz w:val="28"/>
-          <w:szCs w:val="28"/>
-        </w:rPr>
-        <w:t>。（</w:t>
-      </w:r>
-      <w:r>
-        <w:rPr>
-          <w:rFonts w:hint="eastAsia"/>
-          <w:sz w:val="28"/>
-          <w:szCs w:val="28"/>
-          <w:lang w:val="en-US" w:eastAsia="zh-CN"/>
-        </w:rPr>
-        <w:t>2</w:t>
-      </w:r>
-      <w:r>
-        <w:rPr>
-          <w:rFonts w:hint="eastAsia"/>
-          <w:sz w:val="28"/>
-          <w:szCs w:val="28"/>
-        </w:rPr>
-        <w:t>0分）</w:t>
-      </w:r>
-    </w:p>
-    <w:p>
-      <w:pPr>
-        <w:ind w:left="840" w:hanging="840" w:hangingChars="300"/>
-        <w:rPr>
-          <w:sz w:val="28"/>
-          <w:szCs w:val="28"/>
-        </w:rPr>
-      </w:pPr>
-      <w:r>
-        <w:rPr>
-          <w:rFonts w:hint="eastAsia"/>
-          <w:sz w:val="28"/>
-          <w:szCs w:val="28"/>
-        </w:rPr>
-        <w:t xml:space="preserve">5）  </w:t>
-      </w:r>
-      <w:r>
-        <w:rPr>
-          <w:rFonts w:hint="eastAsia"/>
-          <w:sz w:val="28"/>
-          <w:szCs w:val="28"/>
-          <w:lang w:eastAsia="zh-CN"/>
-        </w:rPr>
-        <w:t>在源代码中，找出实现删除邀请名单的功能代码</w:t>
-      </w:r>
-      <w:r>
-        <w:rPr>
-          <w:rFonts w:hint="eastAsia"/>
-          <w:sz w:val="28"/>
-          <w:szCs w:val="28"/>
-        </w:rPr>
-        <w:t>。（10分）</w:t>
-      </w:r>
-    </w:p>
-    <w:p>
-      <w:pPr>
-        <w:rPr>
-          <w:sz w:val="28"/>
-          <w:szCs w:val="28"/>
-        </w:rPr>
-      </w:pPr>
-      <w:r>
-        <w:rPr>
-          <w:rFonts w:hint="eastAsia"/>
-          <w:sz w:val="28"/>
-          <w:szCs w:val="28"/>
-        </w:rPr>
-        <w:t xml:space="preserve">6）  </w:t>
-      </w:r>
-      <w:r>
-        <w:rPr>
-          <w:rFonts w:hint="eastAsia"/>
-          <w:sz w:val="28"/>
-          <w:szCs w:val="28"/>
-          <w:lang w:eastAsia="zh-CN"/>
-        </w:rPr>
-        <w:t>模仿并编写实现以上功能的简化代码</w:t>
-      </w:r>
-      <w:r>
-        <w:rPr>
-          <w:rFonts w:hint="eastAsia"/>
-          <w:sz w:val="28"/>
-          <w:szCs w:val="28"/>
-        </w:rPr>
-        <w:t>。（</w:t>
-      </w:r>
-      <w:r>
-        <w:rPr>
-          <w:rFonts w:hint="eastAsia"/>
-          <w:sz w:val="28"/>
-          <w:szCs w:val="28"/>
-          <w:lang w:val="en-US" w:eastAsia="zh-CN"/>
-        </w:rPr>
-        <w:t>1</w:t>
-      </w:r>
-      <w:r>
-        <w:rPr>
-          <w:rFonts w:hint="eastAsia"/>
-          <w:sz w:val="28"/>
-          <w:szCs w:val="28"/>
-        </w:rPr>
-        <w:t>0分）</w:t>
-      </w:r>
-    </w:p>
-    <w:p>
-      <w:pPr>
-        <w:rPr>
-          <w:rFonts w:hint="eastAsia"/>
-          <w:sz w:val="28"/>
-          <w:szCs w:val="28"/>
-        </w:rPr>
-      </w:pPr>
-      <w:r>
-        <w:rPr>
-          <w:rFonts w:hint="eastAsia"/>
-          <w:sz w:val="28"/>
-          <w:szCs w:val="28"/>
-        </w:rPr>
-        <w:t xml:space="preserve">7）  </w:t>
-      </w:r>
-      <w:r>
-        <w:rPr>
-          <w:rFonts w:hint="eastAsia"/>
-          <w:sz w:val="28"/>
-          <w:szCs w:val="28"/>
-          <w:lang w:eastAsia="zh-CN"/>
-        </w:rPr>
-        <w:t>在源代码中，找出实现接受邀请并显示邀请功能代码</w:t>
-      </w:r>
-      <w:r>
-        <w:rPr>
-          <w:rFonts w:hint="eastAsia"/>
-          <w:sz w:val="28"/>
-          <w:szCs w:val="28"/>
-        </w:rPr>
-        <w:t>。（10分）</w:t>
-      </w:r>
+    </w:p>
+    <w:p>
+      <w:pPr>
+        <w:keepNext w:val="0"/>
+        <w:keepLines w:val="0"/>
+        <w:widowControl/>
+        <w:suppressLineNumbers w:val="0"/>
+        <w:shd w:val="clear" w:fill="1E1E1E"/>
+        <w:spacing w:line="228" w:lineRule="atLeast"/>
+        <w:jc w:val="left"/>
+        <w:rPr>
+          <w:rFonts w:hint="default" w:ascii="Consolas" w:hAnsi="Consolas" w:eastAsia="Consolas" w:cs="Consolas"/>
+          <w:b w:val="0"/>
+          <w:color w:val="D4D4D4"/>
+          <w:sz w:val="16"/>
+          <w:szCs w:val="16"/>
+        </w:rPr>
+      </w:pPr>
+      <w:r>
+        <w:rPr>
+          <w:rFonts w:hint="default" w:ascii="Consolas" w:hAnsi="Consolas" w:eastAsia="Consolas" w:cs="Consolas"/>
+          <w:b w:val="0"/>
+          <w:color w:val="D4D4D4"/>
+          <w:kern w:val="0"/>
+          <w:sz w:val="16"/>
+          <w:szCs w:val="16"/>
+          <w:shd w:val="clear" w:fill="1E1E1E"/>
+          <w:lang w:val="en-US" w:eastAsia="zh-CN" w:bidi="ar"/>
+        </w:rPr>
+        <w:t>            </w:t>
+      </w:r>
+      <w:r>
+        <w:rPr>
+          <w:rFonts w:hint="default" w:ascii="Consolas" w:hAnsi="Consolas" w:eastAsia="Consolas" w:cs="Consolas"/>
+          <w:b w:val="0"/>
+          <w:color w:val="C586C0"/>
+          <w:kern w:val="0"/>
+          <w:sz w:val="16"/>
+          <w:szCs w:val="16"/>
+          <w:shd w:val="clear" w:fill="1E1E1E"/>
+          <w:lang w:val="en-US" w:eastAsia="zh-CN" w:bidi="ar"/>
+        </w:rPr>
+        <w:t>return</w:t>
+      </w:r>
+      <w:r>
+        <w:rPr>
+          <w:rFonts w:hint="default" w:ascii="Consolas" w:hAnsi="Consolas" w:eastAsia="Consolas" w:cs="Consolas"/>
+          <w:b w:val="0"/>
+          <w:color w:val="D4D4D4"/>
+          <w:kern w:val="0"/>
+          <w:sz w:val="16"/>
+          <w:szCs w:val="16"/>
+          <w:shd w:val="clear" w:fill="1E1E1E"/>
+          <w:lang w:val="en-US" w:eastAsia="zh-CN" w:bidi="ar"/>
+        </w:rPr>
+        <w:t> </w:t>
+      </w:r>
+      <w:r>
+        <w:rPr>
+          <w:rFonts w:hint="default" w:ascii="Consolas" w:hAnsi="Consolas" w:eastAsia="Consolas" w:cs="Consolas"/>
+          <w:b w:val="0"/>
+          <w:color w:val="569CD6"/>
+          <w:kern w:val="0"/>
+          <w:sz w:val="16"/>
+          <w:szCs w:val="16"/>
+          <w:shd w:val="clear" w:fill="1E1E1E"/>
+          <w:lang w:val="en-US" w:eastAsia="zh-CN" w:bidi="ar"/>
+        </w:rPr>
+        <w:t>this</w:t>
+      </w:r>
+      <w:r>
+        <w:rPr>
+          <w:rFonts w:hint="default" w:ascii="Consolas" w:hAnsi="Consolas" w:eastAsia="Consolas" w:cs="Consolas"/>
+          <w:b w:val="0"/>
+          <w:color w:val="D4D4D4"/>
+          <w:kern w:val="0"/>
+          <w:sz w:val="16"/>
+          <w:szCs w:val="16"/>
+          <w:shd w:val="clear" w:fill="1E1E1E"/>
+          <w:lang w:val="en-US" w:eastAsia="zh-CN" w:bidi="ar"/>
+        </w:rPr>
+        <w:t>.</w:t>
+      </w:r>
+      <w:r>
+        <w:rPr>
+          <w:rFonts w:hint="default" w:ascii="Consolas" w:hAnsi="Consolas" w:eastAsia="Consolas" w:cs="Consolas"/>
+          <w:b w:val="0"/>
+          <w:color w:val="9CDCFE"/>
+          <w:kern w:val="0"/>
+          <w:sz w:val="16"/>
+          <w:szCs w:val="16"/>
+          <w:shd w:val="clear" w:fill="1E1E1E"/>
+          <w:lang w:val="en-US" w:eastAsia="zh-CN" w:bidi="ar"/>
+        </w:rPr>
+        <w:t>list</w:t>
+      </w:r>
+      <w:r>
+        <w:rPr>
+          <w:rFonts w:hint="default" w:ascii="Consolas" w:hAnsi="Consolas" w:eastAsia="Consolas" w:cs="Consolas"/>
+          <w:b w:val="0"/>
+          <w:color w:val="D4D4D4"/>
+          <w:kern w:val="0"/>
+          <w:sz w:val="16"/>
+          <w:szCs w:val="16"/>
+          <w:shd w:val="clear" w:fill="1E1E1E"/>
+          <w:lang w:val="en-US" w:eastAsia="zh-CN" w:bidi="ar"/>
+        </w:rPr>
+        <w:t>.</w:t>
+      </w:r>
+      <w:r>
+        <w:rPr>
+          <w:rFonts w:hint="default" w:ascii="Consolas" w:hAnsi="Consolas" w:eastAsia="Consolas" w:cs="Consolas"/>
+          <w:b w:val="0"/>
+          <w:color w:val="DCDCAA"/>
+          <w:kern w:val="0"/>
+          <w:sz w:val="16"/>
+          <w:szCs w:val="16"/>
+          <w:shd w:val="clear" w:fill="1E1E1E"/>
+          <w:lang w:val="en-US" w:eastAsia="zh-CN" w:bidi="ar"/>
+        </w:rPr>
+        <w:t>filter</w:t>
+      </w:r>
+      <w:r>
+        <w:rPr>
+          <w:rFonts w:hint="default" w:ascii="Consolas" w:hAnsi="Consolas" w:eastAsia="Consolas" w:cs="Consolas"/>
+          <w:b w:val="0"/>
+          <w:color w:val="D4D4D4"/>
+          <w:kern w:val="0"/>
+          <w:sz w:val="16"/>
+          <w:szCs w:val="16"/>
+          <w:shd w:val="clear" w:fill="1E1E1E"/>
+          <w:lang w:val="en-US" w:eastAsia="zh-CN" w:bidi="ar"/>
+        </w:rPr>
+        <w:t>(</w:t>
+      </w:r>
+      <w:r>
+        <w:rPr>
+          <w:rFonts w:hint="default" w:ascii="Consolas" w:hAnsi="Consolas" w:eastAsia="Consolas" w:cs="Consolas"/>
+          <w:b w:val="0"/>
+          <w:color w:val="569CD6"/>
+          <w:kern w:val="0"/>
+          <w:sz w:val="16"/>
+          <w:szCs w:val="16"/>
+          <w:shd w:val="clear" w:fill="1E1E1E"/>
+          <w:lang w:val="en-US" w:eastAsia="zh-CN" w:bidi="ar"/>
+        </w:rPr>
+        <w:t>function</w:t>
+      </w:r>
+      <w:r>
+        <w:rPr>
+          <w:rFonts w:hint="default" w:ascii="Consolas" w:hAnsi="Consolas" w:eastAsia="Consolas" w:cs="Consolas"/>
+          <w:b w:val="0"/>
+          <w:color w:val="D4D4D4"/>
+          <w:kern w:val="0"/>
+          <w:sz w:val="16"/>
+          <w:szCs w:val="16"/>
+          <w:shd w:val="clear" w:fill="1E1E1E"/>
+          <w:lang w:val="en-US" w:eastAsia="zh-CN" w:bidi="ar"/>
+        </w:rPr>
+        <w:t> (</w:t>
+      </w:r>
+      <w:r>
+        <w:rPr>
+          <w:rFonts w:hint="default" w:ascii="Consolas" w:hAnsi="Consolas" w:eastAsia="Consolas" w:cs="Consolas"/>
+          <w:b w:val="0"/>
+          <w:color w:val="9CDCFE"/>
+          <w:kern w:val="0"/>
+          <w:sz w:val="16"/>
+          <w:szCs w:val="16"/>
+          <w:shd w:val="clear" w:fill="1E1E1E"/>
+          <w:lang w:val="en-US" w:eastAsia="zh-CN" w:bidi="ar"/>
+        </w:rPr>
+        <w:t>guest</w:t>
+      </w:r>
+      <w:r>
+        <w:rPr>
+          <w:rFonts w:hint="default" w:ascii="Consolas" w:hAnsi="Consolas" w:eastAsia="Consolas" w:cs="Consolas"/>
+          <w:b w:val="0"/>
+          <w:color w:val="D4D4D4"/>
+          <w:kern w:val="0"/>
+          <w:sz w:val="16"/>
+          <w:szCs w:val="16"/>
+          <w:shd w:val="clear" w:fill="1E1E1E"/>
+          <w:lang w:val="en-US" w:eastAsia="zh-CN" w:bidi="ar"/>
+        </w:rPr>
+        <w:t>){</w:t>
+      </w:r>
+    </w:p>
+    <w:p>
+      <w:pPr>
+        <w:keepNext w:val="0"/>
+        <w:keepLines w:val="0"/>
+        <w:widowControl/>
+        <w:suppressLineNumbers w:val="0"/>
+        <w:shd w:val="clear" w:fill="1E1E1E"/>
+        <w:spacing w:line="228" w:lineRule="atLeast"/>
+        <w:jc w:val="left"/>
+        <w:rPr>
+          <w:rFonts w:hint="default" w:ascii="Consolas" w:hAnsi="Consolas" w:eastAsia="Consolas" w:cs="Consolas"/>
+          <w:b w:val="0"/>
+          <w:color w:val="D4D4D4"/>
+          <w:sz w:val="16"/>
+          <w:szCs w:val="16"/>
+        </w:rPr>
+      </w:pPr>
+      <w:r>
+        <w:rPr>
+          <w:rFonts w:hint="default" w:ascii="Consolas" w:hAnsi="Consolas" w:eastAsia="Consolas" w:cs="Consolas"/>
+          <w:b w:val="0"/>
+          <w:color w:val="D4D4D4"/>
+          <w:kern w:val="0"/>
+          <w:sz w:val="16"/>
+          <w:szCs w:val="16"/>
+          <w:shd w:val="clear" w:fill="1E1E1E"/>
+          <w:lang w:val="en-US" w:eastAsia="zh-CN" w:bidi="ar"/>
+        </w:rPr>
+        <w:t>                </w:t>
+      </w:r>
+      <w:r>
+        <w:rPr>
+          <w:rFonts w:hint="default" w:ascii="Consolas" w:hAnsi="Consolas" w:eastAsia="Consolas" w:cs="Consolas"/>
+          <w:b w:val="0"/>
+          <w:color w:val="C586C0"/>
+          <w:kern w:val="0"/>
+          <w:sz w:val="16"/>
+          <w:szCs w:val="16"/>
+          <w:shd w:val="clear" w:fill="1E1E1E"/>
+          <w:lang w:val="en-US" w:eastAsia="zh-CN" w:bidi="ar"/>
+        </w:rPr>
+        <w:t>return</w:t>
+      </w:r>
+      <w:r>
+        <w:rPr>
+          <w:rFonts w:hint="default" w:ascii="Consolas" w:hAnsi="Consolas" w:eastAsia="Consolas" w:cs="Consolas"/>
+          <w:b w:val="0"/>
+          <w:color w:val="D4D4D4"/>
+          <w:kern w:val="0"/>
+          <w:sz w:val="16"/>
+          <w:szCs w:val="16"/>
+          <w:shd w:val="clear" w:fill="1E1E1E"/>
+          <w:lang w:val="en-US" w:eastAsia="zh-CN" w:bidi="ar"/>
+        </w:rPr>
+        <w:t> </w:t>
+      </w:r>
+      <w:r>
+        <w:rPr>
+          <w:rFonts w:hint="default" w:ascii="Consolas" w:hAnsi="Consolas" w:eastAsia="Consolas" w:cs="Consolas"/>
+          <w:b w:val="0"/>
+          <w:color w:val="9CDCFE"/>
+          <w:kern w:val="0"/>
+          <w:sz w:val="16"/>
+          <w:szCs w:val="16"/>
+          <w:shd w:val="clear" w:fill="1E1E1E"/>
+          <w:lang w:val="en-US" w:eastAsia="zh-CN" w:bidi="ar"/>
+        </w:rPr>
+        <w:t>guest</w:t>
+      </w:r>
+      <w:r>
+        <w:rPr>
+          <w:rFonts w:hint="default" w:ascii="Consolas" w:hAnsi="Consolas" w:eastAsia="Consolas" w:cs="Consolas"/>
+          <w:b w:val="0"/>
+          <w:color w:val="D4D4D4"/>
+          <w:kern w:val="0"/>
+          <w:sz w:val="16"/>
+          <w:szCs w:val="16"/>
+          <w:shd w:val="clear" w:fill="1E1E1E"/>
+          <w:lang w:val="en-US" w:eastAsia="zh-CN" w:bidi="ar"/>
+        </w:rPr>
+        <w:t>.</w:t>
+      </w:r>
+      <w:r>
+        <w:rPr>
+          <w:rFonts w:hint="default" w:ascii="Consolas" w:hAnsi="Consolas" w:eastAsia="Consolas" w:cs="Consolas"/>
+          <w:b w:val="0"/>
+          <w:color w:val="9CDCFE"/>
+          <w:kern w:val="0"/>
+          <w:sz w:val="16"/>
+          <w:szCs w:val="16"/>
+          <w:shd w:val="clear" w:fill="1E1E1E"/>
+          <w:lang w:val="en-US" w:eastAsia="zh-CN" w:bidi="ar"/>
+        </w:rPr>
+        <w:t>state</w:t>
+      </w:r>
+      <w:r>
+        <w:rPr>
+          <w:rFonts w:hint="default" w:ascii="Consolas" w:hAnsi="Consolas" w:eastAsia="Consolas" w:cs="Consolas"/>
+          <w:b w:val="0"/>
+          <w:color w:val="D4D4D4"/>
+          <w:kern w:val="0"/>
+          <w:sz w:val="16"/>
+          <w:szCs w:val="16"/>
+          <w:shd w:val="clear" w:fill="1E1E1E"/>
+          <w:lang w:val="en-US" w:eastAsia="zh-CN" w:bidi="ar"/>
+        </w:rPr>
+        <w:t>==</w:t>
+      </w:r>
+      <w:r>
+        <w:rPr>
+          <w:rFonts w:hint="default" w:ascii="Consolas" w:hAnsi="Consolas" w:eastAsia="Consolas" w:cs="Consolas"/>
+          <w:b w:val="0"/>
+          <w:color w:val="9CDCFE"/>
+          <w:kern w:val="0"/>
+          <w:sz w:val="16"/>
+          <w:szCs w:val="16"/>
+          <w:shd w:val="clear" w:fill="1E1E1E"/>
+          <w:lang w:val="en-US" w:eastAsia="zh-CN" w:bidi="ar"/>
+        </w:rPr>
+        <w:t>state</w:t>
+      </w:r>
+      <w:r>
+        <w:rPr>
+          <w:rFonts w:hint="default" w:ascii="Consolas" w:hAnsi="Consolas" w:eastAsia="Consolas" w:cs="Consolas"/>
+          <w:b w:val="0"/>
+          <w:color w:val="D4D4D4"/>
+          <w:kern w:val="0"/>
+          <w:sz w:val="16"/>
+          <w:szCs w:val="16"/>
+          <w:shd w:val="clear" w:fill="1E1E1E"/>
+          <w:lang w:val="en-US" w:eastAsia="zh-CN" w:bidi="ar"/>
+        </w:rPr>
+        <w:t>;</w:t>
+      </w:r>
+    </w:p>
+    <w:p>
+      <w:pPr>
+        <w:keepNext w:val="0"/>
+        <w:keepLines w:val="0"/>
+        <w:widowControl/>
+        <w:suppressLineNumbers w:val="0"/>
+        <w:shd w:val="clear" w:fill="1E1E1E"/>
+        <w:spacing w:line="228" w:lineRule="atLeast"/>
+        <w:jc w:val="left"/>
+        <w:rPr>
+          <w:rFonts w:hint="default" w:ascii="Consolas" w:hAnsi="Consolas" w:eastAsia="Consolas" w:cs="Consolas"/>
+          <w:b w:val="0"/>
+          <w:color w:val="D4D4D4"/>
+          <w:sz w:val="16"/>
+          <w:szCs w:val="16"/>
+        </w:rPr>
+      </w:pPr>
+      <w:r>
+        <w:rPr>
+          <w:rFonts w:hint="default" w:ascii="Consolas" w:hAnsi="Consolas" w:eastAsia="Consolas" w:cs="Consolas"/>
+          <w:b w:val="0"/>
+          <w:color w:val="D4D4D4"/>
+          <w:kern w:val="0"/>
+          <w:sz w:val="16"/>
+          <w:szCs w:val="16"/>
+          <w:shd w:val="clear" w:fill="1E1E1E"/>
+          <w:lang w:val="en-US" w:eastAsia="zh-CN" w:bidi="ar"/>
+        </w:rPr>
+        <w:t>            })</w:t>
+      </w:r>
+    </w:p>
+    <w:p>
+      <w:pPr>
+        <w:keepNext w:val="0"/>
+        <w:keepLines w:val="0"/>
+        <w:widowControl/>
+        <w:suppressLineNumbers w:val="0"/>
+        <w:shd w:val="clear" w:fill="1E1E1E"/>
+        <w:spacing w:line="228" w:lineRule="atLeast"/>
+        <w:jc w:val="left"/>
+        <w:rPr>
+          <w:rFonts w:hint="default" w:ascii="Consolas" w:hAnsi="Consolas" w:eastAsia="Consolas" w:cs="Consolas"/>
+          <w:b w:val="0"/>
+          <w:color w:val="D4D4D4"/>
+          <w:sz w:val="16"/>
+          <w:szCs w:val="16"/>
+        </w:rPr>
+      </w:pPr>
+      <w:r>
+        <w:rPr>
+          <w:rFonts w:hint="default" w:ascii="Consolas" w:hAnsi="Consolas" w:eastAsia="Consolas" w:cs="Consolas"/>
+          <w:b w:val="0"/>
+          <w:color w:val="D4D4D4"/>
+          <w:kern w:val="0"/>
+          <w:sz w:val="16"/>
+          <w:szCs w:val="16"/>
+          <w:shd w:val="clear" w:fill="1E1E1E"/>
+          <w:lang w:val="en-US" w:eastAsia="zh-CN" w:bidi="ar"/>
+        </w:rPr>
+        <w:t>        }</w:t>
+      </w:r>
+    </w:p>
+    <w:p>
+      <w:pPr>
+        <w:keepNext w:val="0"/>
+        <w:keepLines w:val="0"/>
+        <w:widowControl/>
+        <w:suppressLineNumbers w:val="0"/>
+        <w:shd w:val="clear" w:fill="1E1E1E"/>
+        <w:spacing w:line="228" w:lineRule="atLeast"/>
+        <w:jc w:val="left"/>
+        <w:rPr>
+          <w:rFonts w:hint="default" w:ascii="Consolas" w:hAnsi="Consolas" w:eastAsia="Consolas" w:cs="Consolas"/>
+          <w:b w:val="0"/>
+          <w:color w:val="D4D4D4"/>
+          <w:sz w:val="16"/>
+          <w:szCs w:val="16"/>
+        </w:rPr>
+      </w:pPr>
+      <w:r>
+        <w:rPr>
+          <w:rFonts w:hint="default" w:ascii="Consolas" w:hAnsi="Consolas" w:eastAsia="Consolas" w:cs="Consolas"/>
+          <w:b w:val="0"/>
+          <w:color w:val="D4D4D4"/>
+          <w:kern w:val="0"/>
+          <w:sz w:val="16"/>
+          <w:szCs w:val="16"/>
+          <w:shd w:val="clear" w:fill="1E1E1E"/>
+          <w:lang w:val="en-US" w:eastAsia="zh-CN" w:bidi="ar"/>
+        </w:rPr>
+        <w:t>    }</w:t>
+      </w:r>
+    </w:p>
+    <w:p>
+      <w:pPr>
+        <w:rPr>
+          <w:rFonts w:hint="eastAsia"/>
+          <w:sz w:val="28"/>
+          <w:szCs w:val="28"/>
+        </w:rPr>
+      </w:pPr>
+      <w:bookmarkStart w:id="0" w:name="_GoBack"/>
+      <w:bookmarkEnd w:id="0"/>
     </w:p>
     <w:p>
       <w:pPr>

</xml_diff>